<commit_message>
Prepare project + Define project requirements
</commit_message>
<xml_diff>
--- a/Opgaver/PDF Downloader/Documentation (Danish)/PDF Downloader - Kravspec.docx
+++ b/Opgaver/PDF Downloader/Documentation (Danish)/PDF Downloader - Kravspec.docx
@@ -136,43 +136,10 @@
           </w:tcPr>
           <w:p>
             <w:r>
-              <w:t>Krav/prioriteter:</w:t>
+              <w:t>Formål</w:t>
             </w:r>
             <w:r>
               <w:br/>
-            </w:r>
-            <w:r>
-              <w:rPr>
-                <w:b w:val="0"/>
-                <w:bCs w:val="0"/>
-                <w:i/>
-                <w:iCs/>
-                <w:sz w:val="16"/>
-                <w:szCs w:val="16"/>
-              </w:rPr>
-              <w:t xml:space="preserve">Her kan du </w:t>
-            </w:r>
-            <w:r>
-              <w:rPr>
-                <w:b w:val="0"/>
-                <w:bCs w:val="0"/>
-                <w:i/>
-                <w:iCs/>
-                <w:sz w:val="16"/>
-                <w:szCs w:val="16"/>
-              </w:rPr>
-              <w:t xml:space="preserve">oplyse </w:t>
-            </w:r>
-            <w:r>
-              <w:rPr>
-                <w:b w:val="0"/>
-                <w:bCs w:val="0"/>
-                <w:i/>
-                <w:iCs/>
-                <w:sz w:val="16"/>
-                <w:szCs w:val="16"/>
-              </w:rPr>
-              <w:t>de vigtigste elementer i dit software</w:t>
             </w:r>
           </w:p>
         </w:tc>
@@ -194,9 +161,293 @@
                 <w:b/>
                 <w:bCs/>
               </w:rPr>
-              <w:t xml:space="preserve">Der skal designes et program som effektivt kan downloade rapporter, som har et fungerende link. </w:t>
-            </w:r>
-          </w:p>
+              <w:t>Der skal designes et program som effektivt kan downloade rapporter med fungerende link, navngive dem korrekt, og levere en tydelig oversigt over succes/fejl.</w:t>
+            </w:r>
+          </w:p>
+        </w:tc>
+      </w:tr>
+      <w:tr>
+        <w:trPr>
+          <w:cnfStyle w:val="000000100000" w:firstRow="0" w:lastRow="0" w:firstColumn="0" w:lastColumn="0" w:oddVBand="0" w:evenVBand="0" w:oddHBand="1" w:evenHBand="0" w:firstRowFirstColumn="0" w:firstRowLastColumn="0" w:lastRowFirstColumn="0" w:lastRowLastColumn="0"/>
+          <w:trHeight w:val="1378"/>
+        </w:trPr>
+        <w:tc>
+          <w:tcPr>
+            <w:cnfStyle w:val="001000000000" w:firstRow="0" w:lastRow="0" w:firstColumn="1" w:lastColumn="0" w:oddVBand="0" w:evenVBand="0" w:oddHBand="0" w:evenHBand="0" w:firstRowFirstColumn="0" w:firstRowLastColumn="0" w:lastRowFirstColumn="0" w:lastRowLastColumn="0"/>
+            <w:tcW w:w="1704" w:type="dxa"/>
+          </w:tcPr>
+          <w:p>
+            <w:r>
+              <w:t>Funktionelle krav</w:t>
+            </w:r>
+          </w:p>
+        </w:tc>
+        <w:tc>
+          <w:tcPr>
+            <w:tcW w:w="7969" w:type="dxa"/>
+            <w:gridSpan w:val="4"/>
+          </w:tcPr>
+          <w:p>
+            <w:pPr>
+              <w:cnfStyle w:val="000000100000" w:firstRow="0" w:lastRow="0" w:firstColumn="0" w:lastColumn="0" w:oddVBand="0" w:evenVBand="0" w:oddHBand="1" w:evenHBand="0" w:firstRowFirstColumn="0" w:firstRowLastColumn="0" w:lastRowFirstColumn="0" w:lastRowLastColumn="0"/>
+              <w:rPr>
+                <w:b/>
+                <w:bCs/>
+              </w:rPr>
+            </w:pPr>
+            <w:r>
+              <w:rPr>
+                <w:b/>
+                <w:bCs/>
+              </w:rPr>
+              <w:t>Download af PDF rapporter – Fra datasæt ved et fungerende link</w:t>
+            </w:r>
+          </w:p>
+          <w:p>
+            <w:pPr>
+              <w:cnfStyle w:val="000000100000" w:firstRow="0" w:lastRow="0" w:firstColumn="0" w:lastColumn="0" w:oddVBand="0" w:evenVBand="0" w:oddHBand="1" w:evenHBand="0" w:firstRowFirstColumn="0" w:firstRowLastColumn="0" w:lastRowFirstColumn="0" w:lastRowLastColumn="0"/>
+              <w:rPr>
+                <w:b/>
+                <w:bCs/>
+              </w:rPr>
+            </w:pPr>
+          </w:p>
+          <w:p>
+            <w:pPr>
+              <w:cnfStyle w:val="000000100000" w:firstRow="0" w:lastRow="0" w:firstColumn="0" w:lastColumn="0" w:oddVBand="0" w:evenVBand="0" w:oddHBand="1" w:evenHBand="0" w:firstRowFirstColumn="0" w:firstRowLastColumn="0" w:lastRowFirstColumn="0" w:lastRowLastColumn="0"/>
+              <w:rPr>
+                <w:b/>
+                <w:bCs/>
+              </w:rPr>
+            </w:pPr>
+            <w:r>
+              <w:rPr>
+                <w:b/>
+                <w:bCs/>
+              </w:rPr>
+              <w:t>Lagring og deling – Gem i output mappe, f.eks. med NAS</w:t>
+            </w:r>
+          </w:p>
+          <w:p>
+            <w:pPr>
+              <w:cnfStyle w:val="000000100000" w:firstRow="0" w:lastRow="0" w:firstColumn="0" w:lastColumn="0" w:oddVBand="0" w:evenVBand="0" w:oddHBand="1" w:evenHBand="0" w:firstRowFirstColumn="0" w:firstRowLastColumn="0" w:lastRowFirstColumn="0" w:lastRowLastColumn="0"/>
+              <w:rPr>
+                <w:b/>
+                <w:bCs/>
+              </w:rPr>
+            </w:pPr>
+          </w:p>
+          <w:p>
+            <w:pPr>
+              <w:cnfStyle w:val="000000100000" w:firstRow="0" w:lastRow="0" w:firstColumn="0" w:lastColumn="0" w:oddVBand="0" w:evenVBand="0" w:oddHBand="1" w:evenHBand="0" w:firstRowFirstColumn="0" w:firstRowLastColumn="0" w:lastRowFirstColumn="0" w:lastRowLastColumn="0"/>
+              <w:rPr>
+                <w:b/>
+                <w:bCs/>
+              </w:rPr>
+            </w:pPr>
+            <w:r>
+              <w:rPr>
+                <w:b/>
+                <w:bCs/>
+              </w:rPr>
+              <w:t>Navngivning – Rapporter navngives efter kolonnen BRNummer/BRnum.pdf</w:t>
+            </w:r>
+          </w:p>
+          <w:p>
+            <w:pPr>
+              <w:cnfStyle w:val="000000100000" w:firstRow="0" w:lastRow="0" w:firstColumn="0" w:lastColumn="0" w:oddVBand="0" w:evenVBand="0" w:oddHBand="1" w:evenHBand="0" w:firstRowFirstColumn="0" w:firstRowLastColumn="0" w:lastRowFirstColumn="0" w:lastRowLastColumn="0"/>
+              <w:rPr>
+                <w:b/>
+                <w:bCs/>
+              </w:rPr>
+            </w:pPr>
+          </w:p>
+          <w:p>
+            <w:pPr>
+              <w:cnfStyle w:val="000000100000" w:firstRow="0" w:lastRow="0" w:firstColumn="0" w:lastColumn="0" w:oddVBand="0" w:evenVBand="0" w:oddHBand="1" w:evenHBand="0" w:firstRowFirstColumn="0" w:firstRowLastColumn="0" w:lastRowFirstColumn="0" w:lastRowLastColumn="0"/>
+              <w:rPr>
+                <w:b/>
+                <w:bCs/>
+              </w:rPr>
+            </w:pPr>
+            <w:r>
+              <w:rPr>
+                <w:b/>
+                <w:bCs/>
+              </w:rPr>
+              <w:t>Statusliste – Statusliste over BRNum, download status, URL brug og fejlårsag ved f</w:t>
+            </w:r>
+            <w:r>
+              <w:rPr>
+                <w:b/>
+                <w:bCs/>
+              </w:rPr>
+              <w:t>ejl</w:t>
+            </w:r>
+          </w:p>
+          <w:p>
+            <w:pPr>
+              <w:cnfStyle w:val="000000100000" w:firstRow="0" w:lastRow="0" w:firstColumn="0" w:lastColumn="0" w:oddVBand="0" w:evenVBand="0" w:oddHBand="1" w:evenHBand="0" w:firstRowFirstColumn="0" w:firstRowLastColumn="0" w:lastRowFirstColumn="0" w:lastRowLastColumn="0"/>
+              <w:rPr>
+                <w:b/>
+                <w:bCs/>
+              </w:rPr>
+            </w:pPr>
+            <w:r>
+              <w:rPr>
+                <w:b/>
+                <w:bCs/>
+              </w:rPr>
+              <w:t xml:space="preserve"> </w:t>
+            </w:r>
+          </w:p>
+          <w:p>
+            <w:pPr>
+              <w:cnfStyle w:val="000000100000" w:firstRow="0" w:lastRow="0" w:firstColumn="0" w:lastColumn="0" w:oddVBand="0" w:evenVBand="0" w:oddHBand="1" w:evenHBand="0" w:firstRowFirstColumn="0" w:firstRowLastColumn="0" w:lastRowFirstColumn="0" w:lastRowLastColumn="0"/>
+              <w:rPr>
+                <w:b/>
+                <w:bCs/>
+              </w:rPr>
+            </w:pPr>
+            <w:r>
+              <w:rPr>
+                <w:b/>
+                <w:bCs/>
+              </w:rPr>
+              <w:t>Fallback ved fejlet link – Ikke specificeret men kan være rapport generation ved URL fejl</w:t>
+            </w:r>
+          </w:p>
+          <w:p>
+            <w:pPr>
+              <w:cnfStyle w:val="000000100000" w:firstRow="0" w:lastRow="0" w:firstColumn="0" w:lastColumn="0" w:oddVBand="0" w:evenVBand="0" w:oddHBand="1" w:evenHBand="0" w:firstRowFirstColumn="0" w:firstRowLastColumn="0" w:lastRowFirstColumn="0" w:lastRowLastColumn="0"/>
+              <w:rPr>
+                <w:b/>
+                <w:bCs/>
+              </w:rPr>
+            </w:pPr>
+          </w:p>
+          <w:p>
+            <w:pPr>
+              <w:cnfStyle w:val="000000100000" w:firstRow="0" w:lastRow="0" w:firstColumn="0" w:lastColumn="0" w:oddVBand="0" w:evenVBand="0" w:oddHBand="1" w:evenHBand="0" w:firstRowFirstColumn="0" w:firstRowLastColumn="0" w:lastRowFirstColumn="0" w:lastRowLastColumn="0"/>
+              <w:rPr>
+                <w:b/>
+                <w:bCs/>
+              </w:rPr>
+            </w:pPr>
+            <w:r>
+              <w:rPr>
+                <w:b/>
+                <w:bCs/>
+              </w:rPr>
+              <w:t>Robusthed og fejlbehandling – Ingen crashes ved enkelte fejl, og håndtering per række + registration i statusliste</w:t>
+            </w:r>
+          </w:p>
+          <w:p>
+            <w:pPr>
+              <w:cnfStyle w:val="000000100000" w:firstRow="0" w:lastRow="0" w:firstColumn="0" w:lastColumn="0" w:oddVBand="0" w:evenVBand="0" w:oddHBand="1" w:evenHBand="0" w:firstRowFirstColumn="0" w:firstRowLastColumn="0" w:lastRowFirstColumn="0" w:lastRowLastColumn="0"/>
+              <w:rPr>
+                <w:b/>
+                <w:bCs/>
+              </w:rPr>
+            </w:pPr>
+          </w:p>
+          <w:p>
+            <w:pPr>
+              <w:cnfStyle w:val="000000100000" w:firstRow="0" w:lastRow="0" w:firstColumn="0" w:lastColumn="0" w:oddVBand="0" w:evenVBand="0" w:oddHBand="1" w:evenHBand="0" w:firstRowFirstColumn="0" w:firstRowLastColumn="0" w:lastRowFirstColumn="0" w:lastRowLastColumn="0"/>
+              <w:rPr>
+                <w:b/>
+                <w:bCs/>
+              </w:rPr>
+            </w:pPr>
+            <w:r>
+              <w:rPr>
+                <w:b/>
+                <w:bCs/>
+              </w:rPr>
+              <w:t>Overdragelsesklar kode – Mulighed for nem videreudvikling til flere rapporter i fremtiden, dvs. separation of concerns, kommenteret kode, enkelt struktur og SOLID-principper</w:t>
+            </w:r>
+          </w:p>
+          <w:p>
+            <w:pPr>
+              <w:cnfStyle w:val="000000100000" w:firstRow="0" w:lastRow="0" w:firstColumn="0" w:lastColumn="0" w:oddVBand="0" w:evenVBand="0" w:oddHBand="1" w:evenHBand="0" w:firstRowFirstColumn="0" w:firstRowLastColumn="0" w:lastRowFirstColumn="0" w:lastRowLastColumn="0"/>
+              <w:rPr>
+                <w:b/>
+                <w:bCs/>
+              </w:rPr>
+            </w:pPr>
+          </w:p>
+          <w:p>
+            <w:pPr>
+              <w:cnfStyle w:val="000000100000" w:firstRow="0" w:lastRow="0" w:firstColumn="0" w:lastColumn="0" w:oddVBand="0" w:evenVBand="0" w:oddHBand="1" w:evenHBand="0" w:firstRowFirstColumn="0" w:firstRowLastColumn="0" w:lastRowFirstColumn="0" w:lastRowLastColumn="0"/>
+              <w:rPr>
+                <w:b/>
+                <w:bCs/>
+              </w:rPr>
+            </w:pPr>
+            <w:r>
+              <w:rPr>
+                <w:b/>
+                <w:bCs/>
+              </w:rPr>
+              <w:t>Prototype begrænsning – Maks 10 PDF’er per programkørsel på Specialisternes netværk (mulighed for mere på privat netværk)</w:t>
+            </w:r>
+          </w:p>
+          <w:p>
+            <w:pPr>
+              <w:cnfStyle w:val="000000100000" w:firstRow="0" w:lastRow="0" w:firstColumn="0" w:lastColumn="0" w:oddVBand="0" w:evenVBand="0" w:oddHBand="1" w:evenHBand="0" w:firstRowFirstColumn="0" w:firstRowLastColumn="0" w:lastRowFirstColumn="0" w:lastRowLastColumn="0"/>
+              <w:rPr>
+                <w:b/>
+                <w:bCs/>
+              </w:rPr>
+            </w:pPr>
+          </w:p>
+          <w:p>
+            <w:pPr>
+              <w:cnfStyle w:val="000000100000" w:firstRow="0" w:lastRow="0" w:firstColumn="0" w:lastColumn="0" w:oddVBand="0" w:evenVBand="0" w:oddHBand="1" w:evenHBand="0" w:firstRowFirstColumn="0" w:firstRowLastColumn="0" w:lastRowFirstColumn="0" w:lastRowLastColumn="0"/>
+              <w:rPr>
+                <w:b/>
+                <w:bCs/>
+              </w:rPr>
+            </w:pPr>
+            <w:r>
+              <w:rPr>
+                <w:b/>
+                <w:bCs/>
+              </w:rPr>
+              <w:t>Github leverancer – Repo med kildekode og kommentarer, UML klassediagram og sekvensdiagram, og README.md med forklaring af hvordan programmet fungerer.</w:t>
+            </w:r>
+          </w:p>
+          <w:p>
+            <w:pPr>
+              <w:cnfStyle w:val="000000100000" w:firstRow="0" w:lastRow="0" w:firstColumn="0" w:lastColumn="0" w:oddVBand="0" w:evenVBand="0" w:oddHBand="1" w:evenHBand="0" w:firstRowFirstColumn="0" w:firstRowLastColumn="0" w:lastRowFirstColumn="0" w:lastRowLastColumn="0"/>
+              <w:rPr>
+                <w:b/>
+                <w:bCs/>
+              </w:rPr>
+            </w:pPr>
+          </w:p>
+        </w:tc>
+      </w:tr>
+      <w:tr>
+        <w:trPr>
+          <w:trHeight w:val="1378"/>
+        </w:trPr>
+        <w:tc>
+          <w:tcPr>
+            <w:cnfStyle w:val="001000000000" w:firstRow="0" w:lastRow="0" w:firstColumn="1" w:lastColumn="0" w:oddVBand="0" w:evenVBand="0" w:oddHBand="0" w:evenHBand="0" w:firstRowFirstColumn="0" w:firstRowLastColumn="0" w:lastRowFirstColumn="0" w:lastRowLastColumn="0"/>
+            <w:tcW w:w="1704" w:type="dxa"/>
+          </w:tcPr>
+          <w:p>
+            <w:r>
+              <w:t>Ikke-funktionelle krav</w:t>
+            </w:r>
+          </w:p>
+        </w:tc>
+        <w:tc>
+          <w:tcPr>
+            <w:tcW w:w="7969" w:type="dxa"/>
+            <w:gridSpan w:val="4"/>
+          </w:tcPr>
           <w:p>
             <w:pPr>
               <w:cnfStyle w:val="000000000000" w:firstRow="0" w:lastRow="0" w:firstColumn="0" w:lastColumn="0" w:oddVBand="0" w:evenVBand="0" w:oddHBand="0" w:evenHBand="0" w:firstRowFirstColumn="0" w:firstRowLastColumn="0" w:lastRowFirstColumn="0" w:lastRowLastColumn="0"/>
@@ -205,6 +456,13 @@
                 <w:bCs/>
               </w:rPr>
             </w:pPr>
+            <w:r>
+              <w:rPr>
+                <w:b/>
+                <w:bCs/>
+              </w:rPr>
+              <w:t>Timeout på http – programmet skal ikke blive ved med at forsøge med et URL som ikke fungerer.</w:t>
+            </w:r>
           </w:p>
           <w:p>
             <w:pPr>
@@ -214,13 +472,6 @@
                 <w:bCs/>
               </w:rPr>
             </w:pPr>
-            <w:r>
-              <w:rPr>
-                <w:b/>
-                <w:bCs/>
-              </w:rPr>
-              <w:t>Programmet skal downloade PDF-Rapporterne og dele dem. (NAS eller anden måde)</w:t>
-            </w:r>
           </w:p>
           <w:p>
             <w:pPr>
@@ -230,6 +481,13 @@
                 <w:bCs/>
               </w:rPr>
             </w:pPr>
+            <w:r>
+              <w:rPr>
+                <w:b/>
+                <w:bCs/>
+              </w:rPr>
+              <w:t>PDF Validering – Check at filens første bytes starter med %PDF- før “Downloaded” status.</w:t>
+            </w:r>
           </w:p>
           <w:p>
             <w:pPr>
@@ -239,27 +497,6 @@
                 <w:bCs/>
               </w:rPr>
             </w:pPr>
-            <w:r>
-              <w:rPr>
-                <w:b/>
-                <w:bCs/>
-              </w:rPr>
-              <w:t>De downloadede rapporter skal navngives efter kolonnen</w:t>
-            </w:r>
-            <w:r>
-              <w:rPr>
-                <w:b/>
-                <w:bCs/>
-              </w:rPr>
-              <w:t xml:space="preserve"> “BRNummer</w:t>
-            </w:r>
-            <w:r>
-              <w:rPr>
-                <w:b/>
-                <w:bCs/>
-              </w:rPr>
-              <w:t>”.</w:t>
-            </w:r>
           </w:p>
           <w:p>
             <w:pPr>
@@ -269,371 +506,6 @@
                 <w:bCs/>
               </w:rPr>
             </w:pPr>
-          </w:p>
-          <w:p>
-            <w:pPr>
-              <w:cnfStyle w:val="000000000000" w:firstRow="0" w:lastRow="0" w:firstColumn="0" w:lastColumn="0" w:oddVBand="0" w:evenVBand="0" w:oddHBand="0" w:evenHBand="0" w:firstRowFirstColumn="0" w:firstRowLastColumn="0" w:lastRowFirstColumn="0" w:lastRowLastColumn="0"/>
-              <w:rPr>
-                <w:b/>
-                <w:bCs/>
-              </w:rPr>
-            </w:pPr>
-            <w:r>
-              <w:rPr>
-                <w:b/>
-                <w:bCs/>
-              </w:rPr>
-              <w:t>Der skal være en liste over hvilke rapporter fra GRI_2017_2020, som er blevet downloadet, og hvilke der ikke er.</w:t>
-            </w:r>
-          </w:p>
-          <w:p>
-            <w:pPr>
-              <w:cnfStyle w:val="000000000000" w:firstRow="0" w:lastRow="0" w:firstColumn="0" w:lastColumn="0" w:oddVBand="0" w:evenVBand="0" w:oddHBand="0" w:evenHBand="0" w:firstRowFirstColumn="0" w:firstRowLastColumn="0" w:lastRowFirstColumn="0" w:lastRowLastColumn="0"/>
-              <w:rPr>
-                <w:b/>
-                <w:bCs/>
-              </w:rPr>
-            </w:pPr>
-          </w:p>
-          <w:p>
-            <w:pPr>
-              <w:cnfStyle w:val="000000000000" w:firstRow="0" w:lastRow="0" w:firstColumn="0" w:lastColumn="0" w:oddVBand="0" w:evenVBand="0" w:oddHBand="0" w:evenHBand="0" w:firstRowFirstColumn="0" w:firstRowLastColumn="0" w:lastRowFirstColumn="0" w:lastRowLastColumn="0"/>
-              <w:rPr>
-                <w:b/>
-                <w:bCs/>
-              </w:rPr>
-            </w:pPr>
-            <w:r>
-              <w:rPr>
-                <w:b/>
-                <w:bCs/>
-              </w:rPr>
-              <w:t xml:space="preserve">Koden skal være klar til overdragelse da der formentlig kommer flere rapporter i fremtiden. </w:t>
-            </w:r>
-          </w:p>
-          <w:p>
-            <w:pPr>
-              <w:cnfStyle w:val="000000000000" w:firstRow="0" w:lastRow="0" w:firstColumn="0" w:lastColumn="0" w:oddVBand="0" w:evenVBand="0" w:oddHBand="0" w:evenHBand="0" w:firstRowFirstColumn="0" w:firstRowLastColumn="0" w:lastRowFirstColumn="0" w:lastRowLastColumn="0"/>
-              <w:rPr>
-                <w:b/>
-                <w:bCs/>
-              </w:rPr>
-            </w:pPr>
-          </w:p>
-          <w:p>
-            <w:pPr>
-              <w:cnfStyle w:val="000000000000" w:firstRow="0" w:lastRow="0" w:firstColumn="0" w:lastColumn="0" w:oddVBand="0" w:evenVBand="0" w:oddHBand="0" w:evenHBand="0" w:firstRowFirstColumn="0" w:firstRowLastColumn="0" w:lastRowFirstColumn="0" w:lastRowLastColumn="0"/>
-              <w:rPr>
-                <w:b/>
-                <w:bCs/>
-              </w:rPr>
-            </w:pPr>
-            <w:r>
-              <w:rPr>
-                <w:b/>
-                <w:bCs/>
-              </w:rPr>
-              <w:t>Hvis koden ikke laves i Python, burde det blive begrundet.</w:t>
-            </w:r>
-          </w:p>
-          <w:p>
-            <w:pPr>
-              <w:cnfStyle w:val="000000000000" w:firstRow="0" w:lastRow="0" w:firstColumn="0" w:lastColumn="0" w:oddVBand="0" w:evenVBand="0" w:oddHBand="0" w:evenHBand="0" w:firstRowFirstColumn="0" w:firstRowLastColumn="0" w:lastRowFirstColumn="0" w:lastRowLastColumn="0"/>
-              <w:rPr>
-                <w:b/>
-                <w:bCs/>
-              </w:rPr>
-            </w:pPr>
-          </w:p>
-          <w:p>
-            <w:pPr>
-              <w:cnfStyle w:val="000000000000" w:firstRow="0" w:lastRow="0" w:firstColumn="0" w:lastColumn="0" w:oddVBand="0" w:evenVBand="0" w:oddHBand="0" w:evenHBand="0" w:firstRowFirstColumn="0" w:firstRowLastColumn="0" w:lastRowFirstColumn="0" w:lastRowLastColumn="0"/>
-              <w:rPr>
-                <w:b/>
-                <w:bCs/>
-              </w:rPr>
-            </w:pPr>
-            <w:r>
-              <w:rPr>
-                <w:b/>
-                <w:bCs/>
-              </w:rPr>
-              <w:t>Fokus på en robust løsning der er mere effektiv, struktureret fejlbehandling, nem vedligeholdelse og håndtering af alternative URL’er.</w:t>
-            </w:r>
-          </w:p>
-          <w:p>
-            <w:pPr>
-              <w:cnfStyle w:val="000000000000" w:firstRow="0" w:lastRow="0" w:firstColumn="0" w:lastColumn="0" w:oddVBand="0" w:evenVBand="0" w:oddHBand="0" w:evenHBand="0" w:firstRowFirstColumn="0" w:firstRowLastColumn="0" w:lastRowFirstColumn="0" w:lastRowLastColumn="0"/>
-              <w:rPr>
-                <w:b/>
-                <w:bCs/>
-              </w:rPr>
-            </w:pPr>
-          </w:p>
-          <w:p>
-            <w:pPr>
-              <w:cnfStyle w:val="000000000000" w:firstRow="0" w:lastRow="0" w:firstColumn="0" w:lastColumn="0" w:oddVBand="0" w:evenVBand="0" w:oddHBand="0" w:evenHBand="0" w:firstRowFirstColumn="0" w:firstRowLastColumn="0" w:lastRowFirstColumn="0" w:lastRowLastColumn="0"/>
-              <w:rPr>
-                <w:b/>
-                <w:bCs/>
-              </w:rPr>
-            </w:pPr>
-            <w:r>
-              <w:rPr>
-                <w:b/>
-                <w:bCs/>
-              </w:rPr>
-              <w:t>Der skal være en løsning i tilfælde af at det første link ikke fungerer og registrering af downloadstatus. Det er dog ikke angivet, hvordan linkene eller hvor de downloadede filer skal lagres.</w:t>
-            </w:r>
-          </w:p>
-          <w:p>
-            <w:pPr>
-              <w:cnfStyle w:val="000000000000" w:firstRow="0" w:lastRow="0" w:firstColumn="0" w:lastColumn="0" w:oddVBand="0" w:evenVBand="0" w:oddHBand="0" w:evenHBand="0" w:firstRowFirstColumn="0" w:firstRowLastColumn="0" w:lastRowFirstColumn="0" w:lastRowLastColumn="0"/>
-              <w:rPr>
-                <w:b/>
-                <w:bCs/>
-              </w:rPr>
-            </w:pPr>
-          </w:p>
-          <w:p>
-            <w:pPr>
-              <w:cnfStyle w:val="000000000000" w:firstRow="0" w:lastRow="0" w:firstColumn="0" w:lastColumn="0" w:oddVBand="0" w:evenVBand="0" w:oddHBand="0" w:evenHBand="0" w:firstRowFirstColumn="0" w:firstRowLastColumn="0" w:lastRowFirstColumn="0" w:lastRowLastColumn="0"/>
-              <w:rPr>
-                <w:b/>
-                <w:bCs/>
-              </w:rPr>
-            </w:pPr>
-            <w:r>
-              <w:rPr>
-                <w:b/>
-                <w:bCs/>
-              </w:rPr>
-              <w:t>Der skal overvejes hvordan PDF-rapporterne lagres på en hensigtsmæssig måde og GRI_2017_2020 metadaten er kun til inspiration.</w:t>
-            </w:r>
-            <w:r>
-              <w:rPr>
-                <w:b/>
-                <w:bCs/>
-              </w:rPr>
-              <w:t xml:space="preserve"> </w:t>
-            </w:r>
-          </w:p>
-          <w:p>
-            <w:pPr>
-              <w:cnfStyle w:val="000000000000" w:firstRow="0" w:lastRow="0" w:firstColumn="0" w:lastColumn="0" w:oddVBand="0" w:evenVBand="0" w:oddHBand="0" w:evenHBand="0" w:firstRowFirstColumn="0" w:firstRowLastColumn="0" w:lastRowFirstColumn="0" w:lastRowLastColumn="0"/>
-              <w:rPr>
-                <w:b/>
-                <w:bCs/>
-              </w:rPr>
-            </w:pPr>
-          </w:p>
-          <w:p>
-            <w:pPr>
-              <w:cnfStyle w:val="000000000000" w:firstRow="0" w:lastRow="0" w:firstColumn="0" w:lastColumn="0" w:oddVBand="0" w:evenVBand="0" w:oddHBand="0" w:evenHBand="0" w:firstRowFirstColumn="0" w:firstRowLastColumn="0" w:lastRowFirstColumn="0" w:lastRowLastColumn="0"/>
-              <w:rPr>
-                <w:b/>
-                <w:bCs/>
-              </w:rPr>
-            </w:pPr>
-            <w:r>
-              <w:rPr>
-                <w:b/>
-                <w:bCs/>
-              </w:rPr>
-              <w:t>Github krav:</w:t>
-            </w:r>
-          </w:p>
-          <w:p>
-            <w:pPr>
-              <w:cnfStyle w:val="000000000000" w:firstRow="0" w:lastRow="0" w:firstColumn="0" w:lastColumn="0" w:oddVBand="0" w:evenVBand="0" w:oddHBand="0" w:evenHBand="0" w:firstRowFirstColumn="0" w:firstRowLastColumn="0" w:lastRowFirstColumn="0" w:lastRowLastColumn="0"/>
-              <w:rPr>
-                <w:b/>
-                <w:bCs/>
-              </w:rPr>
-            </w:pPr>
-            <w:r>
-              <w:rPr>
-                <w:b/>
-                <w:bCs/>
-              </w:rPr>
-              <w:t>Link til et Github-repository, der indeholder følgende:</w:t>
-            </w:r>
-          </w:p>
-          <w:p>
-            <w:pPr>
-              <w:cnfStyle w:val="000000000000" w:firstRow="0" w:lastRow="0" w:firstColumn="0" w:lastColumn="0" w:oddVBand="0" w:evenVBand="0" w:oddHBand="0" w:evenHBand="0" w:firstRowFirstColumn="0" w:firstRowLastColumn="0" w:lastRowFirstColumn="0" w:lastRowLastColumn="0"/>
-              <w:rPr>
-                <w:b/>
-                <w:bCs/>
-              </w:rPr>
-            </w:pPr>
-            <w:r>
-              <w:rPr>
-                <w:b/>
-                <w:bCs/>
-              </w:rPr>
-              <w:t xml:space="preserve">o Kildekode med kommentarer. </w:t>
-            </w:r>
-          </w:p>
-          <w:p>
-            <w:pPr>
-              <w:cnfStyle w:val="000000000000" w:firstRow="0" w:lastRow="0" w:firstColumn="0" w:lastColumn="0" w:oddVBand="0" w:evenVBand="0" w:oddHBand="0" w:evenHBand="0" w:firstRowFirstColumn="0" w:firstRowLastColumn="0" w:lastRowFirstColumn="0" w:lastRowLastColumn="0"/>
-              <w:rPr>
-                <w:b/>
-                <w:bCs/>
-              </w:rPr>
-            </w:pPr>
-            <w:r>
-              <w:rPr>
-                <w:b/>
-                <w:bCs/>
-              </w:rPr>
-              <w:t>o UML klassediagram eller et UML sekvensdiagram, der viser systemets opbygning.</w:t>
-            </w:r>
-          </w:p>
-          <w:p>
-            <w:pPr>
-              <w:cnfStyle w:val="000000000000" w:firstRow="0" w:lastRow="0" w:firstColumn="0" w:lastColumn="0" w:oddVBand="0" w:evenVBand="0" w:oddHBand="0" w:evenHBand="0" w:firstRowFirstColumn="0" w:firstRowLastColumn="0" w:lastRowFirstColumn="0" w:lastRowLastColumn="0"/>
-              <w:rPr>
-                <w:b/>
-                <w:bCs/>
-              </w:rPr>
-            </w:pPr>
-            <w:r>
-              <w:rPr>
-                <w:b/>
-                <w:bCs/>
-              </w:rPr>
-              <w:t>o En README.md fil, der beskriver hvordan man kører kode</w:t>
-            </w:r>
-            <w:r>
-              <w:rPr>
-                <w:b/>
-                <w:bCs/>
-              </w:rPr>
-              <w:t>n</w:t>
-            </w:r>
-            <w:r>
-              <w:rPr>
-                <w:b/>
-                <w:bCs/>
-              </w:rPr>
-              <w:t>.</w:t>
-            </w:r>
-          </w:p>
-          <w:p>
-            <w:pPr>
-              <w:cnfStyle w:val="000000000000" w:firstRow="0" w:lastRow="0" w:firstColumn="0" w:lastColumn="0" w:oddVBand="0" w:evenVBand="0" w:oddHBand="0" w:evenHBand="0" w:firstRowFirstColumn="0" w:firstRowLastColumn="0" w:lastRowFirstColumn="0" w:lastRowLastColumn="0"/>
-              <w:rPr>
-                <w:b/>
-                <w:bCs/>
-              </w:rPr>
-            </w:pPr>
-            <w:r>
-              <w:rPr>
-                <w:b/>
-                <w:bCs/>
-              </w:rPr>
-              <w:t>Opmærksomhedspunkter</w:t>
-            </w:r>
-            <w:r>
-              <w:rPr>
-                <w:b/>
-                <w:bCs/>
-              </w:rPr>
-              <w:t>:</w:t>
-            </w:r>
-          </w:p>
-          <w:p>
-            <w:pPr>
-              <w:cnfStyle w:val="000000000000" w:firstRow="0" w:lastRow="0" w:firstColumn="0" w:lastColumn="0" w:oddVBand="0" w:evenVBand="0" w:oddHBand="0" w:evenHBand="0" w:firstRowFirstColumn="0" w:firstRowLastColumn="0" w:lastRowFirstColumn="0" w:lastRowLastColumn="0"/>
-              <w:rPr>
-                <w:b/>
-                <w:bCs/>
-              </w:rPr>
-            </w:pPr>
-            <w:r>
-              <w:rPr>
-                <w:b/>
-                <w:bCs/>
-              </w:rPr>
-              <w:t xml:space="preserve">• Det er vigtigt at have fokus på “separations of concerns”, SOLID og kommentar/dokumentation. </w:t>
-            </w:r>
-          </w:p>
-          <w:p>
-            <w:pPr>
-              <w:cnfStyle w:val="000000000000" w:firstRow="0" w:lastRow="0" w:firstColumn="0" w:lastColumn="0" w:oddVBand="0" w:evenVBand="0" w:oddHBand="0" w:evenHBand="0" w:firstRowFirstColumn="0" w:firstRowLastColumn="0" w:lastRowFirstColumn="0" w:lastRowLastColumn="0"/>
-              <w:rPr>
-                <w:b/>
-                <w:bCs/>
-              </w:rPr>
-            </w:pPr>
-            <w:r>
-              <w:rPr>
-                <w:b/>
-                <w:bCs/>
-              </w:rPr>
-              <w:lastRenderedPageBreak/>
-              <w:t xml:space="preserve">• Løsningen skal designes med henblik på stabilitet, skalerbarhed, testbarhed og fremtidig anvendelse – ikke blot som et engangsscript. Husk på de refleksioner og erfaringer </w:t>
-            </w:r>
-            <w:r>
-              <w:rPr>
-                <w:b/>
-                <w:bCs/>
-              </w:rPr>
-              <w:t>med unit-tests fra Blackjack-projektet.</w:t>
-            </w:r>
-            <w:r>
-              <w:rPr>
-                <w:b/>
-                <w:bCs/>
-              </w:rPr>
-              <w:t xml:space="preserve"> </w:t>
-            </w:r>
-          </w:p>
-          <w:p>
-            <w:pPr>
-              <w:cnfStyle w:val="000000000000" w:firstRow="0" w:lastRow="0" w:firstColumn="0" w:lastColumn="0" w:oddVBand="0" w:evenVBand="0" w:oddHBand="0" w:evenHBand="0" w:firstRowFirstColumn="0" w:firstRowLastColumn="0" w:lastRowFirstColumn="0" w:lastRowLastColumn="0"/>
-              <w:rPr>
-                <w:b/>
-                <w:bCs/>
-              </w:rPr>
-            </w:pPr>
-            <w:r>
-              <w:rPr>
-                <w:b/>
-                <w:bCs/>
-              </w:rPr>
-              <w:t xml:space="preserve">• For ikke at overbelaste Specialisternes netværk </w:t>
-            </w:r>
-            <w:r>
-              <w:rPr>
-                <w:b/>
-                <w:bCs/>
-              </w:rPr>
-              <w:t>–</w:t>
-            </w:r>
-            <w:r>
-              <w:rPr>
-                <w:b/>
-                <w:bCs/>
-              </w:rPr>
-              <w:t xml:space="preserve"> Start</w:t>
-            </w:r>
-            <w:r>
-              <w:rPr>
-                <w:b/>
-                <w:bCs/>
-              </w:rPr>
-              <w:t xml:space="preserve"> med</w:t>
-            </w:r>
-            <w:r>
-              <w:rPr>
-                <w:b/>
-                <w:bCs/>
-              </w:rPr>
-              <w:t xml:space="preserve"> at lave en prototype som kun downloader maks. 10 PDF’er ad gangen.</w:t>
-            </w:r>
           </w:p>
         </w:tc>
       </w:tr>
@@ -665,7 +537,6 @@
               <w:rPr>
                 <w:b/>
                 <w:bCs/>
-                <w:lang w:val="en-US"/>
               </w:rPr>
             </w:pPr>
             <w:r>
@@ -709,6 +580,70 @@
                 <w:bCs/>
               </w:rPr>
             </w:pPr>
+            <w:r>
+              <w:rPr>
+                <w:b/>
+                <w:bCs/>
+              </w:rPr>
+              <w:t>ClosedXML (til læsning af Excel-filer)</w:t>
+            </w:r>
+          </w:p>
+          <w:p>
+            <w:pPr>
+              <w:tabs>
+                <w:tab w:val="left" w:pos="190"/>
+              </w:tabs>
+              <w:cnfStyle w:val="000000000000" w:firstRow="0" w:lastRow="0" w:firstColumn="0" w:lastColumn="0" w:oddVBand="0" w:evenVBand="0" w:oddHBand="0" w:evenHBand="0" w:firstRowFirstColumn="0" w:firstRowLastColumn="0" w:lastRowFirstColumn="0" w:lastRowLastColumn="0"/>
+              <w:rPr>
+                <w:b/>
+                <w:bCs/>
+              </w:rPr>
+            </w:pPr>
+            <w:r>
+              <w:rPr>
+                <w:b/>
+                <w:bCs/>
+              </w:rPr>
+              <w:t>.NET HttpClient (indbygget, til download af PDF’er)</w:t>
+            </w:r>
+          </w:p>
+          <w:p>
+            <w:pPr>
+              <w:tabs>
+                <w:tab w:val="left" w:pos="190"/>
+              </w:tabs>
+              <w:cnfStyle w:val="000000000000" w:firstRow="0" w:lastRow="0" w:firstColumn="0" w:lastColumn="0" w:oddVBand="0" w:evenVBand="0" w:oddHBand="0" w:evenHBand="0" w:firstRowFirstColumn="0" w:firstRowLastColumn="0" w:lastRowFirstColumn="0" w:lastRowLastColumn="0"/>
+              <w:rPr>
+                <w:b/>
+                <w:bCs/>
+              </w:rPr>
+            </w:pPr>
+            <w:r>
+              <w:rPr>
+                <w:b/>
+                <w:bCs/>
+              </w:rPr>
+              <w:t>MSTest (unit tests)</w:t>
+            </w:r>
+          </w:p>
+          <w:p>
+            <w:pPr>
+              <w:tabs>
+                <w:tab w:val="left" w:pos="190"/>
+              </w:tabs>
+              <w:cnfStyle w:val="000000000000" w:firstRow="0" w:lastRow="0" w:firstColumn="0" w:lastColumn="0" w:oddVBand="0" w:evenVBand="0" w:oddHBand="0" w:evenHBand="0" w:firstRowFirstColumn="0" w:firstRowLastColumn="0" w:lastRowFirstColumn="0" w:lastRowLastColumn="0"/>
+              <w:rPr>
+                <w:b/>
+                <w:bCs/>
+              </w:rPr>
+            </w:pPr>
+            <w:r>
+              <w:rPr>
+                <w:b/>
+                <w:bCs/>
+              </w:rPr>
+              <w:t>(CSV skrives manuelt via System.IO)</w:t>
+            </w:r>
           </w:p>
         </w:tc>
       </w:tr>
@@ -741,6 +676,13 @@
                 <w:bCs/>
               </w:rPr>
             </w:pPr>
+            <w:r>
+              <w:rPr>
+                <w:b/>
+                <w:bCs/>
+              </w:rPr>
+              <w:t>Ca. 3 arbejdsdage (18–22 timer fordelt på analyse, implementering, test og dokumentation)</w:t>
+            </w:r>
           </w:p>
         </w:tc>
       </w:tr>
@@ -783,72 +725,6 @@
             <w:r>
               <w:br/>
             </w:r>
-            <w:r>
-              <w:rPr>
-                <w:b w:val="0"/>
-                <w:bCs w:val="0"/>
-                <w:i/>
-                <w:iCs/>
-                <w:sz w:val="16"/>
-                <w:szCs w:val="16"/>
-              </w:rPr>
-              <w:t xml:space="preserve">Her kan </w:t>
-            </w:r>
-            <w:r>
-              <w:rPr>
-                <w:b w:val="0"/>
-                <w:bCs w:val="0"/>
-                <w:i/>
-                <w:iCs/>
-                <w:sz w:val="16"/>
-                <w:szCs w:val="16"/>
-              </w:rPr>
-              <w:t xml:space="preserve">du tilføje hvilket features </w:t>
-            </w:r>
-            <w:r>
-              <w:rPr>
-                <w:b w:val="0"/>
-                <w:bCs w:val="0"/>
-                <w:i/>
-                <w:iCs/>
-                <w:sz w:val="16"/>
-                <w:szCs w:val="16"/>
-              </w:rPr>
-              <w:t>som</w:t>
-            </w:r>
-            <w:r>
-              <w:rPr>
-                <w:b w:val="0"/>
-                <w:bCs w:val="0"/>
-                <w:i/>
-                <w:iCs/>
-                <w:sz w:val="16"/>
-                <w:szCs w:val="16"/>
-              </w:rPr>
-              <w:t xml:space="preserve"> </w:t>
-            </w:r>
-            <w:r>
-              <w:rPr>
-                <w:b w:val="0"/>
-                <w:bCs w:val="0"/>
-                <w:i/>
-                <w:iCs/>
-                <w:sz w:val="16"/>
-                <w:szCs w:val="16"/>
-              </w:rPr>
-              <w:t xml:space="preserve">skal kodes </w:t>
-            </w:r>
-            <w:r>
-              <w:rPr>
-                <w:b w:val="0"/>
-                <w:bCs w:val="0"/>
-                <w:i/>
-                <w:iCs/>
-                <w:sz w:val="16"/>
-                <w:szCs w:val="16"/>
-              </w:rPr>
-              <w:t>til dit software</w:t>
-            </w:r>
           </w:p>
         </w:tc>
         <w:tc>
@@ -859,6 +735,365 @@
           <w:p>
             <w:pPr>
               <w:cnfStyle w:val="000000100000" w:firstRow="0" w:lastRow="0" w:firstColumn="0" w:lastColumn="0" w:oddVBand="0" w:evenVBand="0" w:oddHBand="1" w:evenHBand="0" w:firstRowFirstColumn="0" w:firstRowLastColumn="0" w:lastRowFirstColumn="0" w:lastRowLastColumn="0"/>
+              <w:rPr>
+                <w:b/>
+                <w:bCs/>
+              </w:rPr>
+            </w:pPr>
+            <w:r>
+              <w:rPr>
+                <w:b/>
+                <w:bCs/>
+              </w:rPr>
+              <w:t>Læs</w:t>
+            </w:r>
+            <w:r>
+              <w:rPr>
+                <w:b/>
+                <w:bCs/>
+              </w:rPr>
+              <w:t xml:space="preserve"> Excel dataset</w:t>
+            </w:r>
+          </w:p>
+          <w:p>
+            <w:pPr>
+              <w:cnfStyle w:val="000000100000" w:firstRow="0" w:lastRow="0" w:firstColumn="0" w:lastColumn="0" w:oddVBand="0" w:evenVBand="0" w:oddHBand="1" w:evenHBand="0" w:firstRowFirstColumn="0" w:firstRowLastColumn="0" w:lastRowFirstColumn="0" w:lastRowLastColumn="0"/>
+              <w:rPr>
+                <w:b/>
+                <w:bCs/>
+              </w:rPr>
+            </w:pPr>
+          </w:p>
+          <w:p>
+            <w:pPr>
+              <w:cnfStyle w:val="000000100000" w:firstRow="0" w:lastRow="0" w:firstColumn="0" w:lastColumn="0" w:oddVBand="0" w:evenVBand="0" w:oddHBand="1" w:evenHBand="0" w:firstRowFirstColumn="0" w:firstRowLastColumn="0" w:lastRowFirstColumn="0" w:lastRowLastColumn="0"/>
+              <w:rPr>
+                <w:b/>
+                <w:bCs/>
+              </w:rPr>
+            </w:pPr>
+            <w:r>
+              <w:rPr>
+                <w:b/>
+                <w:bCs/>
+              </w:rPr>
+              <w:t>Download</w:t>
+            </w:r>
+            <w:r>
+              <w:rPr>
+                <w:b/>
+                <w:bCs/>
+              </w:rPr>
+              <w:t xml:space="preserve"> PDF med fallback</w:t>
+            </w:r>
+          </w:p>
+          <w:p>
+            <w:pPr>
+              <w:cnfStyle w:val="000000100000" w:firstRow="0" w:lastRow="0" w:firstColumn="0" w:lastColumn="0" w:oddVBand="0" w:evenVBand="0" w:oddHBand="1" w:evenHBand="0" w:firstRowFirstColumn="0" w:firstRowLastColumn="0" w:lastRowFirstColumn="0" w:lastRowLastColumn="0"/>
+              <w:rPr>
+                <w:b/>
+                <w:bCs/>
+              </w:rPr>
+            </w:pPr>
+          </w:p>
+          <w:p>
+            <w:pPr>
+              <w:cnfStyle w:val="000000100000" w:firstRow="0" w:lastRow="0" w:firstColumn="0" w:lastColumn="0" w:oddVBand="0" w:evenVBand="0" w:oddHBand="1" w:evenHBand="0" w:firstRowFirstColumn="0" w:firstRowLastColumn="0" w:lastRowFirstColumn="0" w:lastRowLastColumn="0"/>
+              <w:rPr>
+                <w:b/>
+                <w:bCs/>
+              </w:rPr>
+            </w:pPr>
+            <w:r>
+              <w:rPr>
+                <w:b/>
+                <w:bCs/>
+              </w:rPr>
+              <w:t>Navngivning</w:t>
+            </w:r>
+            <w:r>
+              <w:rPr>
+                <w:b/>
+                <w:bCs/>
+              </w:rPr>
+              <w:t xml:space="preserve"> via BRnum</w:t>
+            </w:r>
+          </w:p>
+          <w:p>
+            <w:pPr>
+              <w:cnfStyle w:val="000000100000" w:firstRow="0" w:lastRow="0" w:firstColumn="0" w:lastColumn="0" w:oddVBand="0" w:evenVBand="0" w:oddHBand="1" w:evenHBand="0" w:firstRowFirstColumn="0" w:firstRowLastColumn="0" w:lastRowFirstColumn="0" w:lastRowLastColumn="0"/>
+              <w:rPr>
+                <w:b/>
+                <w:bCs/>
+              </w:rPr>
+            </w:pPr>
+          </w:p>
+          <w:p>
+            <w:pPr>
+              <w:cnfStyle w:val="000000100000" w:firstRow="0" w:lastRow="0" w:firstColumn="0" w:lastColumn="0" w:oddVBand="0" w:evenVBand="0" w:oddHBand="1" w:evenHBand="0" w:firstRowFirstColumn="0" w:firstRowLastColumn="0" w:lastRowFirstColumn="0" w:lastRowLastColumn="0"/>
+              <w:rPr>
+                <w:b/>
+                <w:bCs/>
+              </w:rPr>
+            </w:pPr>
+            <w:r>
+              <w:rPr>
+                <w:b/>
+                <w:bCs/>
+              </w:rPr>
+              <w:t>Output</w:t>
+            </w:r>
+            <w:r>
+              <w:rPr>
+                <w:b/>
+                <w:bCs/>
+              </w:rPr>
+              <w:t xml:space="preserve"> til mappe (lokal eller NAS-sti)</w:t>
+            </w:r>
+          </w:p>
+          <w:p>
+            <w:pPr>
+              <w:cnfStyle w:val="000000100000" w:firstRow="0" w:lastRow="0" w:firstColumn="0" w:lastColumn="0" w:oddVBand="0" w:evenVBand="0" w:oddHBand="1" w:evenHBand="0" w:firstRowFirstColumn="0" w:firstRowLastColumn="0" w:lastRowFirstColumn="0" w:lastRowLastColumn="0"/>
+              <w:rPr>
+                <w:b/>
+                <w:bCs/>
+              </w:rPr>
+            </w:pPr>
+          </w:p>
+          <w:p>
+            <w:pPr>
+              <w:cnfStyle w:val="000000100000" w:firstRow="0" w:lastRow="0" w:firstColumn="0" w:lastColumn="0" w:oddVBand="0" w:evenVBand="0" w:oddHBand="1" w:evenHBand="0" w:firstRowFirstColumn="0" w:firstRowLastColumn="0" w:lastRowFirstColumn="0" w:lastRowLastColumn="0"/>
+              <w:rPr>
+                <w:b/>
+                <w:bCs/>
+              </w:rPr>
+            </w:pPr>
+            <w:r>
+              <w:rPr>
+                <w:b/>
+                <w:bCs/>
+              </w:rPr>
+              <w:t>Statusliste</w:t>
+            </w:r>
+            <w:r>
+              <w:rPr>
+                <w:b/>
+                <w:bCs/>
+              </w:rPr>
+              <w:t xml:space="preserve"> (CSV)</w:t>
+            </w:r>
+          </w:p>
+          <w:p>
+            <w:pPr>
+              <w:cnfStyle w:val="000000100000" w:firstRow="0" w:lastRow="0" w:firstColumn="0" w:lastColumn="0" w:oddVBand="0" w:evenVBand="0" w:oddHBand="1" w:evenHBand="0" w:firstRowFirstColumn="0" w:firstRowLastColumn="0" w:lastRowFirstColumn="0" w:lastRowLastColumn="0"/>
+              <w:rPr>
+                <w:b/>
+                <w:bCs/>
+              </w:rPr>
+            </w:pPr>
+          </w:p>
+          <w:p>
+            <w:pPr>
+              <w:cnfStyle w:val="000000100000" w:firstRow="0" w:lastRow="0" w:firstColumn="0" w:lastColumn="0" w:oddVBand="0" w:evenVBand="0" w:oddHBand="1" w:evenHBand="0" w:firstRowFirstColumn="0" w:firstRowLastColumn="0" w:lastRowFirstColumn="0" w:lastRowLastColumn="0"/>
+              <w:rPr>
+                <w:b/>
+                <w:bCs/>
+              </w:rPr>
+            </w:pPr>
+            <w:r>
+              <w:rPr>
+                <w:b/>
+                <w:bCs/>
+              </w:rPr>
+              <w:t>Max</w:t>
+            </w:r>
+            <w:r>
+              <w:rPr>
+                <w:b/>
+                <w:bCs/>
+              </w:rPr>
+              <w:t xml:space="preserve"> 10 downloads pr run</w:t>
+            </w:r>
+          </w:p>
+          <w:p>
+            <w:pPr>
+              <w:cnfStyle w:val="000000100000" w:firstRow="0" w:lastRow="0" w:firstColumn="0" w:lastColumn="0" w:oddVBand="0" w:evenVBand="0" w:oddHBand="1" w:evenHBand="0" w:firstRowFirstColumn="0" w:firstRowLastColumn="0" w:lastRowFirstColumn="0" w:lastRowLastColumn="0"/>
+              <w:rPr>
+                <w:b/>
+                <w:bCs/>
+              </w:rPr>
+            </w:pPr>
+          </w:p>
+          <w:p>
+            <w:pPr>
+              <w:cnfStyle w:val="000000100000" w:firstRow="0" w:lastRow="0" w:firstColumn="0" w:lastColumn="0" w:oddVBand="0" w:evenVBand="0" w:oddHBand="1" w:evenHBand="0" w:firstRowFirstColumn="0" w:firstRowLastColumn="0" w:lastRowFirstColumn="0" w:lastRowLastColumn="0"/>
+              <w:rPr>
+                <w:b/>
+                <w:bCs/>
+              </w:rPr>
+            </w:pPr>
+            <w:r>
+              <w:rPr>
+                <w:b/>
+                <w:bCs/>
+              </w:rPr>
+              <w:t>README</w:t>
+            </w:r>
+            <w:r>
+              <w:rPr>
+                <w:b/>
+                <w:bCs/>
+              </w:rPr>
+              <w:t xml:space="preserve"> + UML</w:t>
+            </w:r>
+          </w:p>
+          <w:p>
+            <w:pPr>
+              <w:cnfStyle w:val="000000100000" w:firstRow="0" w:lastRow="0" w:firstColumn="0" w:lastColumn="0" w:oddVBand="0" w:evenVBand="0" w:oddHBand="1" w:evenHBand="0" w:firstRowFirstColumn="0" w:firstRowLastColumn="0" w:lastRowFirstColumn="0" w:lastRowLastColumn="0"/>
+              <w:rPr>
+                <w:b/>
+                <w:bCs/>
+              </w:rPr>
+            </w:pPr>
+          </w:p>
+          <w:p>
+            <w:pPr>
+              <w:cnfStyle w:val="000000100000" w:firstRow="0" w:lastRow="0" w:firstColumn="0" w:lastColumn="0" w:oddVBand="0" w:evenVBand="0" w:oddHBand="1" w:evenHBand="0" w:firstRowFirstColumn="0" w:firstRowLastColumn="0" w:lastRowFirstColumn="0" w:lastRowLastColumn="0"/>
+              <w:rPr>
+                <w:b/>
+                <w:bCs/>
+              </w:rPr>
+            </w:pPr>
+            <w:r>
+              <w:rPr>
+                <w:b/>
+                <w:bCs/>
+              </w:rPr>
+              <w:t>Unit</w:t>
+            </w:r>
+            <w:r>
+              <w:rPr>
+                <w:b/>
+                <w:bCs/>
+              </w:rPr>
+              <w:t xml:space="preserve"> tests for core flow (fallback, naming, max 10, status)</w:t>
+            </w:r>
+          </w:p>
+          <w:p>
+            <w:pPr>
+              <w:cnfStyle w:val="000000100000" w:firstRow="0" w:lastRow="0" w:firstColumn="0" w:lastColumn="0" w:oddVBand="0" w:evenVBand="0" w:oddHBand="1" w:evenHBand="0" w:firstRowFirstColumn="0" w:firstRowLastColumn="0" w:lastRowFirstColumn="0" w:lastRowLastColumn="0"/>
+              <w:rPr>
+                <w:b/>
+                <w:bCs/>
+              </w:rPr>
+            </w:pPr>
+          </w:p>
+          <w:p>
+            <w:pPr>
+              <w:cnfStyle w:val="000000100000" w:firstRow="0" w:lastRow="0" w:firstColumn="0" w:lastColumn="0" w:oddVBand="0" w:evenVBand="0" w:oddHBand="1" w:evenHBand="0" w:firstRowFirstColumn="0" w:firstRowLastColumn="0" w:lastRowFirstColumn="0" w:lastRowLastColumn="0"/>
+              <w:rPr>
+                <w:b/>
+                <w:bCs/>
+              </w:rPr>
+            </w:pPr>
+          </w:p>
+          <w:p>
+            <w:pPr>
+              <w:cnfStyle w:val="000000100000" w:firstRow="0" w:lastRow="0" w:firstColumn="0" w:lastColumn="0" w:oddVBand="0" w:evenVBand="0" w:oddHBand="1" w:evenHBand="0" w:firstRowFirstColumn="0" w:firstRowLastColumn="0" w:lastRowFirstColumn="0" w:lastRowLastColumn="0"/>
+              <w:rPr>
+                <w:b/>
+                <w:bCs/>
+              </w:rPr>
+            </w:pPr>
+          </w:p>
+          <w:p>
+            <w:pPr>
+              <w:cnfStyle w:val="000000100000" w:firstRow="0" w:lastRow="0" w:firstColumn="0" w:lastColumn="0" w:oddVBand="0" w:evenVBand="0" w:oddHBand="1" w:evenHBand="0" w:firstRowFirstColumn="0" w:firstRowLastColumn="0" w:lastRowFirstColumn="0" w:lastRowLastColumn="0"/>
+              <w:rPr>
+                <w:b/>
+                <w:bCs/>
+              </w:rPr>
+            </w:pPr>
+          </w:p>
+          <w:p>
+            <w:pPr>
+              <w:cnfStyle w:val="000000100000" w:firstRow="0" w:lastRow="0" w:firstColumn="0" w:lastColumn="0" w:oddVBand="0" w:evenVBand="0" w:oddHBand="1" w:evenHBand="0" w:firstRowFirstColumn="0" w:firstRowLastColumn="0" w:lastRowFirstColumn="0" w:lastRowLastColumn="0"/>
+              <w:rPr>
+                <w:b/>
+                <w:bCs/>
+              </w:rPr>
+            </w:pPr>
+          </w:p>
+          <w:p>
+            <w:pPr>
+              <w:cnfStyle w:val="000000100000" w:firstRow="0" w:lastRow="0" w:firstColumn="0" w:lastColumn="0" w:oddVBand="0" w:evenVBand="0" w:oddHBand="1" w:evenHBand="0" w:firstRowFirstColumn="0" w:firstRowLastColumn="0" w:lastRowFirstColumn="0" w:lastRowLastColumn="0"/>
+              <w:rPr>
+                <w:b/>
+                <w:bCs/>
+              </w:rPr>
+            </w:pPr>
+          </w:p>
+          <w:p>
+            <w:pPr>
+              <w:cnfStyle w:val="000000100000" w:firstRow="0" w:lastRow="0" w:firstColumn="0" w:lastColumn="0" w:oddVBand="0" w:evenVBand="0" w:oddHBand="1" w:evenHBand="0" w:firstRowFirstColumn="0" w:firstRowLastColumn="0" w:lastRowFirstColumn="0" w:lastRowLastColumn="0"/>
+              <w:rPr>
+                <w:b/>
+                <w:bCs/>
+              </w:rPr>
+            </w:pPr>
+          </w:p>
+          <w:p>
+            <w:pPr>
+              <w:cnfStyle w:val="000000100000" w:firstRow="0" w:lastRow="0" w:firstColumn="0" w:lastColumn="0" w:oddVBand="0" w:evenVBand="0" w:oddHBand="1" w:evenHBand="0" w:firstRowFirstColumn="0" w:firstRowLastColumn="0" w:lastRowFirstColumn="0" w:lastRowLastColumn="0"/>
+              <w:rPr>
+                <w:b/>
+                <w:bCs/>
+              </w:rPr>
+            </w:pPr>
+          </w:p>
+          <w:p>
+            <w:pPr>
+              <w:cnfStyle w:val="000000100000" w:firstRow="0" w:lastRow="0" w:firstColumn="0" w:lastColumn="0" w:oddVBand="0" w:evenVBand="0" w:oddHBand="1" w:evenHBand="0" w:firstRowFirstColumn="0" w:firstRowLastColumn="0" w:lastRowFirstColumn="0" w:lastRowLastColumn="0"/>
+              <w:rPr>
+                <w:b/>
+                <w:bCs/>
+              </w:rPr>
+            </w:pPr>
+          </w:p>
+          <w:p>
+            <w:pPr>
+              <w:cnfStyle w:val="000000100000" w:firstRow="0" w:lastRow="0" w:firstColumn="0" w:lastColumn="0" w:oddVBand="0" w:evenVBand="0" w:oddHBand="1" w:evenHBand="0" w:firstRowFirstColumn="0" w:firstRowLastColumn="0" w:lastRowFirstColumn="0" w:lastRowLastColumn="0"/>
+              <w:rPr>
+                <w:b/>
+                <w:bCs/>
+              </w:rPr>
+            </w:pPr>
+          </w:p>
+          <w:p>
+            <w:pPr>
+              <w:cnfStyle w:val="000000100000" w:firstRow="0" w:lastRow="0" w:firstColumn="0" w:lastColumn="0" w:oddVBand="0" w:evenVBand="0" w:oddHBand="1" w:evenHBand="0" w:firstRowFirstColumn="0" w:firstRowLastColumn="0" w:lastRowFirstColumn="0" w:lastRowLastColumn="0"/>
+              <w:rPr>
+                <w:b/>
+                <w:bCs/>
+              </w:rPr>
+            </w:pPr>
+          </w:p>
+          <w:p>
+            <w:pPr>
+              <w:cnfStyle w:val="000000100000" w:firstRow="0" w:lastRow="0" w:firstColumn="0" w:lastColumn="0" w:oddVBand="0" w:evenVBand="0" w:oddHBand="1" w:evenHBand="0" w:firstRowFirstColumn="0" w:firstRowLastColumn="0" w:lastRowFirstColumn="0" w:lastRowLastColumn="0"/>
+              <w:rPr>
+                <w:b/>
+                <w:bCs/>
+              </w:rPr>
+            </w:pPr>
+          </w:p>
+          <w:p>
+            <w:pPr>
+              <w:cnfStyle w:val="000000100000" w:firstRow="0" w:lastRow="0" w:firstColumn="0" w:lastColumn="0" w:oddVBand="0" w:evenVBand="0" w:oddHBand="1" w:evenHBand="0" w:firstRowFirstColumn="0" w:firstRowLastColumn="0" w:lastRowFirstColumn="0" w:lastRowLastColumn="0"/>
+              <w:rPr>
+                <w:b/>
+                <w:bCs/>
+              </w:rPr>
             </w:pPr>
           </w:p>
         </w:tc>
@@ -881,21 +1116,11 @@
               </w:rPr>
             </w:pPr>
             <w:r>
+              <w:lastRenderedPageBreak/>
               <w:t>Work breakdown</w:t>
             </w:r>
             <w:r>
               <w:br/>
-            </w:r>
-            <w:r>
-              <w:rPr>
-                <w:b w:val="0"/>
-                <w:bCs w:val="0"/>
-                <w:i/>
-                <w:iCs/>
-                <w:sz w:val="16"/>
-                <w:szCs w:val="16"/>
-              </w:rPr>
-              <w:t>Her kan du bryde dit software ned i arbejdsopgaver og estimere tiden det vil tage at bygge hvert et element</w:t>
             </w:r>
           </w:p>
         </w:tc>
@@ -978,7 +1203,7 @@
       <w:tr>
         <w:trPr>
           <w:cnfStyle w:val="000000100000" w:firstRow="0" w:lastRow="0" w:firstColumn="0" w:lastColumn="0" w:oddVBand="0" w:evenVBand="0" w:oddHBand="1" w:evenHBand="0" w:firstRowFirstColumn="0" w:firstRowLastColumn="0" w:lastRowFirstColumn="0" w:lastRowLastColumn="0"/>
-          <w:trHeight w:val="1233"/>
+          <w:trHeight w:val="915"/>
         </w:trPr>
         <w:tc>
           <w:tcPr>
@@ -1001,8 +1226,39 @@
           </w:tcPr>
           <w:p>
             <w:pPr>
-              <w:cnfStyle w:val="000000100000" w:firstRow="0" w:lastRow="0" w:firstColumn="0" w:lastColumn="0" w:oddVBand="0" w:evenVBand="0" w:oddHBand="1" w:evenHBand="0" w:firstRowFirstColumn="0" w:firstRowLastColumn="0" w:lastRowFirstColumn="0" w:lastRowLastColumn="0"/>
-            </w:pPr>
+              <w:jc w:val="center"/>
+              <w:cnfStyle w:val="000000100000" w:firstRow="0" w:lastRow="0" w:firstColumn="0" w:lastColumn="0" w:oddVBand="0" w:evenVBand="0" w:oddHBand="1" w:evenHBand="0" w:firstRowFirstColumn="0" w:firstRowLastColumn="0" w:lastRowFirstColumn="0" w:lastRowLastColumn="0"/>
+              <w:rPr>
+                <w:rFonts w:ascii="ADLaM Display" w:hAnsi="ADLaM Display" w:cs="ADLaM Display"/>
+                <w:b/>
+                <w:bCs/>
+                <w:color w:val="FFFFFF" w:themeColor="background1"/>
+                <w:sz w:val="18"/>
+                <w:szCs w:val="18"/>
+              </w:rPr>
+            </w:pPr>
+            <w:r>
+              <w:rPr>
+                <w:rFonts w:ascii="ADLaM Display" w:hAnsi="ADLaM Display" w:cs="ADLaM Display"/>
+                <w:b/>
+                <w:bCs/>
+                <w:color w:val="FFFFFF" w:themeColor="background1"/>
+                <w:sz w:val="18"/>
+                <w:szCs w:val="18"/>
+              </w:rPr>
+              <w:t>O</w:t>
+            </w:r>
+            <w:r>
+              <w:rPr>
+                <w:rFonts w:ascii="ADLaM Display" w:hAnsi="ADLaM Display" w:cs="ADLaM Display"/>
+                <w:b/>
+                <w:bCs/>
+                <w:color w:val="FFFFFF" w:themeColor="background1"/>
+                <w:sz w:val="18"/>
+                <w:szCs w:val="18"/>
+              </w:rPr>
+              <w:t>psætning af repository, solution og projektstruktur</w:t>
+            </w:r>
           </w:p>
         </w:tc>
         <w:tc>
@@ -1018,8 +1274,28 @@
           </w:tcPr>
           <w:p>
             <w:pPr>
-              <w:cnfStyle w:val="000000100000" w:firstRow="0" w:lastRow="0" w:firstColumn="0" w:lastColumn="0" w:oddVBand="0" w:evenVBand="0" w:oddHBand="1" w:evenHBand="0" w:firstRowFirstColumn="0" w:firstRowLastColumn="0" w:lastRowFirstColumn="0" w:lastRowLastColumn="0"/>
-            </w:pPr>
+              <w:jc w:val="center"/>
+              <w:cnfStyle w:val="000000100000" w:firstRow="0" w:lastRow="0" w:firstColumn="0" w:lastColumn="0" w:oddVBand="0" w:evenVBand="0" w:oddHBand="1" w:evenHBand="0" w:firstRowFirstColumn="0" w:firstRowLastColumn="0" w:lastRowFirstColumn="0" w:lastRowLastColumn="0"/>
+              <w:rPr>
+                <w:rFonts w:ascii="ADLaM Display" w:hAnsi="ADLaM Display" w:cs="ADLaM Display"/>
+                <w:b/>
+                <w:bCs/>
+                <w:color w:val="FFFFFF" w:themeColor="background1"/>
+                <w:sz w:val="18"/>
+                <w:szCs w:val="18"/>
+              </w:rPr>
+            </w:pPr>
+            <w:r>
+              <w:rPr>
+                <w:rFonts w:ascii="ADLaM Display" w:hAnsi="ADLaM Display" w:cs="ADLaM Display"/>
+                <w:b/>
+                <w:bCs/>
+                <w:color w:val="FFFFFF" w:themeColor="background1"/>
+                <w:sz w:val="18"/>
+                <w:szCs w:val="18"/>
+              </w:rPr>
+              <w:t>23/2</w:t>
+            </w:r>
           </w:p>
         </w:tc>
         <w:tc>
@@ -1035,8 +1311,28 @@
           </w:tcPr>
           <w:p>
             <w:pPr>
-              <w:cnfStyle w:val="000000100000" w:firstRow="0" w:lastRow="0" w:firstColumn="0" w:lastColumn="0" w:oddVBand="0" w:evenVBand="0" w:oddHBand="1" w:evenHBand="0" w:firstRowFirstColumn="0" w:firstRowLastColumn="0" w:lastRowFirstColumn="0" w:lastRowLastColumn="0"/>
-            </w:pPr>
+              <w:jc w:val="center"/>
+              <w:cnfStyle w:val="000000100000" w:firstRow="0" w:lastRow="0" w:firstColumn="0" w:lastColumn="0" w:oddVBand="0" w:evenVBand="0" w:oddHBand="1" w:evenHBand="0" w:firstRowFirstColumn="0" w:firstRowLastColumn="0" w:lastRowFirstColumn="0" w:lastRowLastColumn="0"/>
+              <w:rPr>
+                <w:rFonts w:ascii="ADLaM Display" w:hAnsi="ADLaM Display" w:cs="ADLaM Display"/>
+                <w:b/>
+                <w:bCs/>
+                <w:color w:val="FFFFFF" w:themeColor="background1"/>
+                <w:sz w:val="18"/>
+                <w:szCs w:val="18"/>
+              </w:rPr>
+            </w:pPr>
+            <w:r>
+              <w:rPr>
+                <w:rFonts w:ascii="ADLaM Display" w:hAnsi="ADLaM Display" w:cs="ADLaM Display"/>
+                <w:b/>
+                <w:bCs/>
+                <w:color w:val="FFFFFF" w:themeColor="background1"/>
+                <w:sz w:val="18"/>
+                <w:szCs w:val="18"/>
+              </w:rPr>
+              <w:t>23/2</w:t>
+            </w:r>
           </w:p>
         </w:tc>
         <w:tc>
@@ -1052,14 +1348,34 @@
           </w:tcPr>
           <w:p>
             <w:pPr>
-              <w:cnfStyle w:val="000000100000" w:firstRow="0" w:lastRow="0" w:firstColumn="0" w:lastColumn="0" w:oddVBand="0" w:evenVBand="0" w:oddHBand="1" w:evenHBand="0" w:firstRowFirstColumn="0" w:firstRowLastColumn="0" w:lastRowFirstColumn="0" w:lastRowLastColumn="0"/>
-            </w:pPr>
+              <w:jc w:val="center"/>
+              <w:cnfStyle w:val="000000100000" w:firstRow="0" w:lastRow="0" w:firstColumn="0" w:lastColumn="0" w:oddVBand="0" w:evenVBand="0" w:oddHBand="1" w:evenHBand="0" w:firstRowFirstColumn="0" w:firstRowLastColumn="0" w:lastRowFirstColumn="0" w:lastRowLastColumn="0"/>
+              <w:rPr>
+                <w:rFonts w:ascii="ADLaM Display" w:hAnsi="ADLaM Display" w:cs="ADLaM Display"/>
+                <w:b/>
+                <w:bCs/>
+                <w:color w:val="FFFFFF" w:themeColor="background1"/>
+                <w:sz w:val="18"/>
+                <w:szCs w:val="18"/>
+              </w:rPr>
+            </w:pPr>
+            <w:r>
+              <w:rPr>
+                <w:rFonts w:ascii="ADLaM Display" w:hAnsi="ADLaM Display" w:cs="ADLaM Display"/>
+                <w:b/>
+                <w:bCs/>
+                <w:color w:val="FFFFFF" w:themeColor="background1"/>
+                <w:sz w:val="18"/>
+                <w:szCs w:val="18"/>
+              </w:rPr>
+              <w:t>0,5 t</w:t>
+            </w:r>
           </w:p>
         </w:tc>
       </w:tr>
       <w:tr>
         <w:trPr>
-          <w:trHeight w:val="1233"/>
+          <w:trHeight w:val="1014"/>
         </w:trPr>
         <w:tc>
           <w:tcPr>
@@ -1082,8 +1398,53 @@
           </w:tcPr>
           <w:p>
             <w:pPr>
+              <w:jc w:val="center"/>
               <w:cnfStyle w:val="000000000000" w:firstRow="0" w:lastRow="0" w:firstColumn="0" w:lastColumn="0" w:oddVBand="0" w:evenVBand="0" w:oddHBand="0" w:evenHBand="0" w:firstRowFirstColumn="0" w:firstRowLastColumn="0" w:lastRowFirstColumn="0" w:lastRowLastColumn="0"/>
-            </w:pPr>
+              <w:rPr>
+                <w:rFonts w:ascii="ADLaM Display" w:hAnsi="ADLaM Display" w:cs="ADLaM Display"/>
+                <w:b/>
+                <w:bCs/>
+                <w:color w:val="FFFFFF" w:themeColor="background1"/>
+                <w:sz w:val="18"/>
+                <w:szCs w:val="18"/>
+              </w:rPr>
+            </w:pPr>
+            <w:r>
+              <w:rPr>
+                <w:rFonts w:ascii="ADLaM Display" w:hAnsi="ADLaM Display" w:cs="ADLaM Display"/>
+                <w:b/>
+                <w:bCs/>
+                <w:color w:val="FFFFFF" w:themeColor="background1"/>
+                <w:sz w:val="18"/>
+                <w:szCs w:val="18"/>
+              </w:rPr>
+              <w:t xml:space="preserve">Excel-læsning og mapping af kolonner </w:t>
+            </w:r>
+          </w:p>
+          <w:p>
+            <w:pPr>
+              <w:jc w:val="center"/>
+              <w:cnfStyle w:val="000000000000" w:firstRow="0" w:lastRow="0" w:firstColumn="0" w:lastColumn="0" w:oddVBand="0" w:evenVBand="0" w:oddHBand="0" w:evenHBand="0" w:firstRowFirstColumn="0" w:firstRowLastColumn="0" w:lastRowFirstColumn="0" w:lastRowLastColumn="0"/>
+              <w:rPr>
+                <w:rFonts w:ascii="ADLaM Display" w:hAnsi="ADLaM Display" w:cs="ADLaM Display"/>
+                <w:b/>
+                <w:bCs/>
+                <w:color w:val="FFFFFF" w:themeColor="background1"/>
+                <w:sz w:val="18"/>
+                <w:szCs w:val="18"/>
+              </w:rPr>
+            </w:pPr>
+            <w:r>
+              <w:rPr>
+                <w:rFonts w:ascii="ADLaM Display" w:hAnsi="ADLaM Display" w:cs="ADLaM Display"/>
+                <w:b/>
+                <w:bCs/>
+                <w:color w:val="FFFFFF" w:themeColor="background1"/>
+                <w:sz w:val="18"/>
+                <w:szCs w:val="18"/>
+              </w:rPr>
+              <w:t>(BRnum, Pdf_URL, fallback)</w:t>
+            </w:r>
           </w:p>
         </w:tc>
         <w:tc>
@@ -1099,8 +1460,28 @@
           </w:tcPr>
           <w:p>
             <w:pPr>
+              <w:jc w:val="center"/>
               <w:cnfStyle w:val="000000000000" w:firstRow="0" w:lastRow="0" w:firstColumn="0" w:lastColumn="0" w:oddVBand="0" w:evenVBand="0" w:oddHBand="0" w:evenHBand="0" w:firstRowFirstColumn="0" w:firstRowLastColumn="0" w:lastRowFirstColumn="0" w:lastRowLastColumn="0"/>
-            </w:pPr>
+              <w:rPr>
+                <w:rFonts w:ascii="ADLaM Display" w:hAnsi="ADLaM Display" w:cs="ADLaM Display"/>
+                <w:b/>
+                <w:bCs/>
+                <w:color w:val="FFFFFF" w:themeColor="background1"/>
+                <w:sz w:val="18"/>
+                <w:szCs w:val="18"/>
+              </w:rPr>
+            </w:pPr>
+            <w:r>
+              <w:rPr>
+                <w:rFonts w:ascii="ADLaM Display" w:hAnsi="ADLaM Display" w:cs="ADLaM Display"/>
+                <w:b/>
+                <w:bCs/>
+                <w:color w:val="FFFFFF" w:themeColor="background1"/>
+                <w:sz w:val="18"/>
+                <w:szCs w:val="18"/>
+              </w:rPr>
+              <w:t>-/-</w:t>
+            </w:r>
           </w:p>
         </w:tc>
         <w:tc>
@@ -1116,8 +1497,28 @@
           </w:tcPr>
           <w:p>
             <w:pPr>
+              <w:jc w:val="center"/>
               <w:cnfStyle w:val="000000000000" w:firstRow="0" w:lastRow="0" w:firstColumn="0" w:lastColumn="0" w:oddVBand="0" w:evenVBand="0" w:oddHBand="0" w:evenHBand="0" w:firstRowFirstColumn="0" w:firstRowLastColumn="0" w:lastRowFirstColumn="0" w:lastRowLastColumn="0"/>
-            </w:pPr>
+              <w:rPr>
+                <w:rFonts w:ascii="ADLaM Display" w:hAnsi="ADLaM Display" w:cs="ADLaM Display"/>
+                <w:b/>
+                <w:bCs/>
+                <w:color w:val="FFFFFF" w:themeColor="background1"/>
+                <w:sz w:val="18"/>
+                <w:szCs w:val="18"/>
+              </w:rPr>
+            </w:pPr>
+            <w:r>
+              <w:rPr>
+                <w:rFonts w:ascii="ADLaM Display" w:hAnsi="ADLaM Display" w:cs="ADLaM Display"/>
+                <w:b/>
+                <w:bCs/>
+                <w:color w:val="FFFFFF" w:themeColor="background1"/>
+                <w:sz w:val="18"/>
+                <w:szCs w:val="18"/>
+              </w:rPr>
+              <w:t>-/-</w:t>
+            </w:r>
           </w:p>
         </w:tc>
         <w:tc>
@@ -1133,15 +1534,35 @@
           </w:tcPr>
           <w:p>
             <w:pPr>
+              <w:jc w:val="center"/>
               <w:cnfStyle w:val="000000000000" w:firstRow="0" w:lastRow="0" w:firstColumn="0" w:lastColumn="0" w:oddVBand="0" w:evenVBand="0" w:oddHBand="0" w:evenHBand="0" w:firstRowFirstColumn="0" w:firstRowLastColumn="0" w:lastRowFirstColumn="0" w:lastRowLastColumn="0"/>
-            </w:pPr>
+              <w:rPr>
+                <w:rFonts w:ascii="ADLaM Display" w:hAnsi="ADLaM Display" w:cs="ADLaM Display"/>
+                <w:b/>
+                <w:bCs/>
+                <w:color w:val="FFFFFF" w:themeColor="background1"/>
+                <w:sz w:val="18"/>
+                <w:szCs w:val="18"/>
+              </w:rPr>
+            </w:pPr>
+            <w:r>
+              <w:rPr>
+                <w:rFonts w:ascii="ADLaM Display" w:hAnsi="ADLaM Display" w:cs="ADLaM Display"/>
+                <w:b/>
+                <w:bCs/>
+                <w:color w:val="FFFFFF" w:themeColor="background1"/>
+                <w:sz w:val="18"/>
+                <w:szCs w:val="18"/>
+              </w:rPr>
+              <w:t>1,5 t</w:t>
+            </w:r>
           </w:p>
         </w:tc>
       </w:tr>
       <w:tr>
         <w:trPr>
           <w:cnfStyle w:val="000000100000" w:firstRow="0" w:lastRow="0" w:firstColumn="0" w:lastColumn="0" w:oddVBand="0" w:evenVBand="0" w:oddHBand="1" w:evenHBand="0" w:firstRowFirstColumn="0" w:firstRowLastColumn="0" w:lastRowFirstColumn="0" w:lastRowLastColumn="0"/>
-          <w:trHeight w:val="1233"/>
+          <w:trHeight w:val="915"/>
         </w:trPr>
         <w:tc>
           <w:tcPr>
@@ -1164,8 +1585,28 @@
           </w:tcPr>
           <w:p>
             <w:pPr>
-              <w:cnfStyle w:val="000000100000" w:firstRow="0" w:lastRow="0" w:firstColumn="0" w:lastColumn="0" w:oddVBand="0" w:evenVBand="0" w:oddHBand="1" w:evenHBand="0" w:firstRowFirstColumn="0" w:firstRowLastColumn="0" w:lastRowFirstColumn="0" w:lastRowLastColumn="0"/>
-            </w:pPr>
+              <w:jc w:val="center"/>
+              <w:cnfStyle w:val="000000100000" w:firstRow="0" w:lastRow="0" w:firstColumn="0" w:lastColumn="0" w:oddVBand="0" w:evenVBand="0" w:oddHBand="1" w:evenHBand="0" w:firstRowFirstColumn="0" w:firstRowLastColumn="0" w:lastRowFirstColumn="0" w:lastRowLastColumn="0"/>
+              <w:rPr>
+                <w:rFonts w:ascii="ADLaM Display" w:hAnsi="ADLaM Display" w:cs="ADLaM Display"/>
+                <w:b/>
+                <w:bCs/>
+                <w:color w:val="FFFFFF" w:themeColor="background1"/>
+                <w:sz w:val="18"/>
+                <w:szCs w:val="18"/>
+              </w:rPr>
+            </w:pPr>
+            <w:r>
+              <w:rPr>
+                <w:rFonts w:ascii="ADLaM Display" w:hAnsi="ADLaM Display" w:cs="ADLaM Display"/>
+                <w:b/>
+                <w:bCs/>
+                <w:color w:val="FFFFFF" w:themeColor="background1"/>
+                <w:sz w:val="18"/>
+                <w:szCs w:val="18"/>
+              </w:rPr>
+              <w:t>Simpel prototype: download af én PDF + gem som &lt;BRnum&gt;.pdf</w:t>
+            </w:r>
           </w:p>
         </w:tc>
         <w:tc>
@@ -1181,8 +1622,28 @@
           </w:tcPr>
           <w:p>
             <w:pPr>
-              <w:cnfStyle w:val="000000100000" w:firstRow="0" w:lastRow="0" w:firstColumn="0" w:lastColumn="0" w:oddVBand="0" w:evenVBand="0" w:oddHBand="1" w:evenHBand="0" w:firstRowFirstColumn="0" w:firstRowLastColumn="0" w:lastRowFirstColumn="0" w:lastRowLastColumn="0"/>
-            </w:pPr>
+              <w:jc w:val="center"/>
+              <w:cnfStyle w:val="000000100000" w:firstRow="0" w:lastRow="0" w:firstColumn="0" w:lastColumn="0" w:oddVBand="0" w:evenVBand="0" w:oddHBand="1" w:evenHBand="0" w:firstRowFirstColumn="0" w:firstRowLastColumn="0" w:lastRowFirstColumn="0" w:lastRowLastColumn="0"/>
+              <w:rPr>
+                <w:rFonts w:ascii="ADLaM Display" w:hAnsi="ADLaM Display" w:cs="ADLaM Display"/>
+                <w:b/>
+                <w:bCs/>
+                <w:color w:val="FFFFFF" w:themeColor="background1"/>
+                <w:sz w:val="18"/>
+                <w:szCs w:val="18"/>
+              </w:rPr>
+            </w:pPr>
+            <w:r>
+              <w:rPr>
+                <w:rFonts w:ascii="ADLaM Display" w:hAnsi="ADLaM Display" w:cs="ADLaM Display"/>
+                <w:b/>
+                <w:bCs/>
+                <w:color w:val="FFFFFF" w:themeColor="background1"/>
+                <w:sz w:val="18"/>
+                <w:szCs w:val="18"/>
+              </w:rPr>
+              <w:t>-/-</w:t>
+            </w:r>
           </w:p>
         </w:tc>
         <w:tc>
@@ -1198,8 +1659,28 @@
           </w:tcPr>
           <w:p>
             <w:pPr>
-              <w:cnfStyle w:val="000000100000" w:firstRow="0" w:lastRow="0" w:firstColumn="0" w:lastColumn="0" w:oddVBand="0" w:evenVBand="0" w:oddHBand="1" w:evenHBand="0" w:firstRowFirstColumn="0" w:firstRowLastColumn="0" w:lastRowFirstColumn="0" w:lastRowLastColumn="0"/>
-            </w:pPr>
+              <w:jc w:val="center"/>
+              <w:cnfStyle w:val="000000100000" w:firstRow="0" w:lastRow="0" w:firstColumn="0" w:lastColumn="0" w:oddVBand="0" w:evenVBand="0" w:oddHBand="1" w:evenHBand="0" w:firstRowFirstColumn="0" w:firstRowLastColumn="0" w:lastRowFirstColumn="0" w:lastRowLastColumn="0"/>
+              <w:rPr>
+                <w:rFonts w:ascii="ADLaM Display" w:hAnsi="ADLaM Display" w:cs="ADLaM Display"/>
+                <w:b/>
+                <w:bCs/>
+                <w:color w:val="FFFFFF" w:themeColor="background1"/>
+                <w:sz w:val="18"/>
+                <w:szCs w:val="18"/>
+              </w:rPr>
+            </w:pPr>
+            <w:r>
+              <w:rPr>
+                <w:rFonts w:ascii="ADLaM Display" w:hAnsi="ADLaM Display" w:cs="ADLaM Display"/>
+                <w:b/>
+                <w:bCs/>
+                <w:color w:val="FFFFFF" w:themeColor="background1"/>
+                <w:sz w:val="18"/>
+                <w:szCs w:val="18"/>
+              </w:rPr>
+              <w:t>-/-</w:t>
+            </w:r>
           </w:p>
         </w:tc>
         <w:tc>
@@ -1215,14 +1696,34 @@
           </w:tcPr>
           <w:p>
             <w:pPr>
-              <w:cnfStyle w:val="000000100000" w:firstRow="0" w:lastRow="0" w:firstColumn="0" w:lastColumn="0" w:oddVBand="0" w:evenVBand="0" w:oddHBand="1" w:evenHBand="0" w:firstRowFirstColumn="0" w:firstRowLastColumn="0" w:lastRowFirstColumn="0" w:lastRowLastColumn="0"/>
-            </w:pPr>
+              <w:jc w:val="center"/>
+              <w:cnfStyle w:val="000000100000" w:firstRow="0" w:lastRow="0" w:firstColumn="0" w:lastColumn="0" w:oddVBand="0" w:evenVBand="0" w:oddHBand="1" w:evenHBand="0" w:firstRowFirstColumn="0" w:firstRowLastColumn="0" w:lastRowFirstColumn="0" w:lastRowLastColumn="0"/>
+              <w:rPr>
+                <w:rFonts w:ascii="ADLaM Display" w:hAnsi="ADLaM Display" w:cs="ADLaM Display"/>
+                <w:b/>
+                <w:bCs/>
+                <w:color w:val="FFFFFF" w:themeColor="background1"/>
+                <w:sz w:val="18"/>
+                <w:szCs w:val="18"/>
+              </w:rPr>
+            </w:pPr>
+            <w:r>
+              <w:rPr>
+                <w:rFonts w:ascii="ADLaM Display" w:hAnsi="ADLaM Display" w:cs="ADLaM Display"/>
+                <w:b/>
+                <w:bCs/>
+                <w:color w:val="FFFFFF" w:themeColor="background1"/>
+                <w:sz w:val="18"/>
+                <w:szCs w:val="18"/>
+              </w:rPr>
+              <w:t>1,0 t</w:t>
+            </w:r>
           </w:p>
         </w:tc>
       </w:tr>
       <w:tr>
         <w:trPr>
-          <w:trHeight w:val="1233"/>
+          <w:trHeight w:val="816"/>
         </w:trPr>
         <w:tc>
           <w:tcPr>
@@ -1245,8 +1746,53 @@
           </w:tcPr>
           <w:p>
             <w:pPr>
+              <w:jc w:val="center"/>
               <w:cnfStyle w:val="000000000000" w:firstRow="0" w:lastRow="0" w:firstColumn="0" w:lastColumn="0" w:oddVBand="0" w:evenVBand="0" w:oddHBand="0" w:evenHBand="0" w:firstRowFirstColumn="0" w:firstRowLastColumn="0" w:lastRowFirstColumn="0" w:lastRowLastColumn="0"/>
-            </w:pPr>
+              <w:rPr>
+                <w:rFonts w:ascii="ADLaM Display" w:hAnsi="ADLaM Display" w:cs="ADLaM Display"/>
+                <w:b/>
+                <w:bCs/>
+                <w:color w:val="FFFFFF" w:themeColor="background1"/>
+                <w:sz w:val="18"/>
+                <w:szCs w:val="18"/>
+              </w:rPr>
+            </w:pPr>
+            <w:r>
+              <w:rPr>
+                <w:rFonts w:ascii="ADLaM Display" w:hAnsi="ADLaM Display" w:cs="ADLaM Display"/>
+                <w:b/>
+                <w:bCs/>
+                <w:color w:val="FFFFFF" w:themeColor="background1"/>
+                <w:sz w:val="18"/>
+                <w:szCs w:val="18"/>
+              </w:rPr>
+              <w:t xml:space="preserve">Implementering af fuldt download-flow </w:t>
+            </w:r>
+          </w:p>
+          <w:p>
+            <w:pPr>
+              <w:jc w:val="center"/>
+              <w:cnfStyle w:val="000000000000" w:firstRow="0" w:lastRow="0" w:firstColumn="0" w:lastColumn="0" w:oddVBand="0" w:evenVBand="0" w:oddHBand="0" w:evenHBand="0" w:firstRowFirstColumn="0" w:firstRowLastColumn="0" w:lastRowFirstColumn="0" w:lastRowLastColumn="0"/>
+              <w:rPr>
+                <w:rFonts w:ascii="ADLaM Display" w:hAnsi="ADLaM Display" w:cs="ADLaM Display"/>
+                <w:b/>
+                <w:bCs/>
+                <w:color w:val="FFFFFF" w:themeColor="background1"/>
+                <w:sz w:val="18"/>
+                <w:szCs w:val="18"/>
+              </w:rPr>
+            </w:pPr>
+            <w:r>
+              <w:rPr>
+                <w:rFonts w:ascii="ADLaM Display" w:hAnsi="ADLaM Display" w:cs="ADLaM Display"/>
+                <w:b/>
+                <w:bCs/>
+                <w:color w:val="FFFFFF" w:themeColor="background1"/>
+                <w:sz w:val="18"/>
+                <w:szCs w:val="18"/>
+              </w:rPr>
+              <w:t>(loop over records)</w:t>
+            </w:r>
           </w:p>
         </w:tc>
         <w:tc>
@@ -1262,8 +1808,28 @@
           </w:tcPr>
           <w:p>
             <w:pPr>
+              <w:jc w:val="center"/>
               <w:cnfStyle w:val="000000000000" w:firstRow="0" w:lastRow="0" w:firstColumn="0" w:lastColumn="0" w:oddVBand="0" w:evenVBand="0" w:oddHBand="0" w:evenHBand="0" w:firstRowFirstColumn="0" w:firstRowLastColumn="0" w:lastRowFirstColumn="0" w:lastRowLastColumn="0"/>
-            </w:pPr>
+              <w:rPr>
+                <w:rFonts w:ascii="ADLaM Display" w:hAnsi="ADLaM Display" w:cs="ADLaM Display"/>
+                <w:b/>
+                <w:bCs/>
+                <w:color w:val="FFFFFF" w:themeColor="background1"/>
+                <w:sz w:val="18"/>
+                <w:szCs w:val="18"/>
+              </w:rPr>
+            </w:pPr>
+            <w:r>
+              <w:rPr>
+                <w:rFonts w:ascii="ADLaM Display" w:hAnsi="ADLaM Display" w:cs="ADLaM Display"/>
+                <w:b/>
+                <w:bCs/>
+                <w:color w:val="FFFFFF" w:themeColor="background1"/>
+                <w:sz w:val="18"/>
+                <w:szCs w:val="18"/>
+              </w:rPr>
+              <w:t>25/2</w:t>
+            </w:r>
           </w:p>
         </w:tc>
         <w:tc>
@@ -1279,8 +1845,28 @@
           </w:tcPr>
           <w:p>
             <w:pPr>
+              <w:jc w:val="center"/>
               <w:cnfStyle w:val="000000000000" w:firstRow="0" w:lastRow="0" w:firstColumn="0" w:lastColumn="0" w:oddVBand="0" w:evenVBand="0" w:oddHBand="0" w:evenHBand="0" w:firstRowFirstColumn="0" w:firstRowLastColumn="0" w:lastRowFirstColumn="0" w:lastRowLastColumn="0"/>
-            </w:pPr>
+              <w:rPr>
+                <w:rFonts w:ascii="ADLaM Display" w:hAnsi="ADLaM Display" w:cs="ADLaM Display"/>
+                <w:b/>
+                <w:bCs/>
+                <w:color w:val="FFFFFF" w:themeColor="background1"/>
+                <w:sz w:val="18"/>
+                <w:szCs w:val="18"/>
+              </w:rPr>
+            </w:pPr>
+            <w:r>
+              <w:rPr>
+                <w:rFonts w:ascii="ADLaM Display" w:hAnsi="ADLaM Display" w:cs="ADLaM Display"/>
+                <w:b/>
+                <w:bCs/>
+                <w:color w:val="FFFFFF" w:themeColor="background1"/>
+                <w:sz w:val="18"/>
+                <w:szCs w:val="18"/>
+              </w:rPr>
+              <w:t>25/2</w:t>
+            </w:r>
           </w:p>
         </w:tc>
         <w:tc>
@@ -1296,15 +1882,35 @@
           </w:tcPr>
           <w:p>
             <w:pPr>
+              <w:jc w:val="center"/>
               <w:cnfStyle w:val="000000000000" w:firstRow="0" w:lastRow="0" w:firstColumn="0" w:lastColumn="0" w:oddVBand="0" w:evenVBand="0" w:oddHBand="0" w:evenHBand="0" w:firstRowFirstColumn="0" w:firstRowLastColumn="0" w:lastRowFirstColumn="0" w:lastRowLastColumn="0"/>
-            </w:pPr>
+              <w:rPr>
+                <w:rFonts w:ascii="ADLaM Display" w:hAnsi="ADLaM Display" w:cs="ADLaM Display"/>
+                <w:b/>
+                <w:bCs/>
+                <w:color w:val="FFFFFF" w:themeColor="background1"/>
+                <w:sz w:val="18"/>
+                <w:szCs w:val="18"/>
+              </w:rPr>
+            </w:pPr>
+            <w:r>
+              <w:rPr>
+                <w:rFonts w:ascii="ADLaM Display" w:hAnsi="ADLaM Display" w:cs="ADLaM Display"/>
+                <w:b/>
+                <w:bCs/>
+                <w:color w:val="FFFFFF" w:themeColor="background1"/>
+                <w:sz w:val="18"/>
+                <w:szCs w:val="18"/>
+              </w:rPr>
+              <w:t>2,0 t</w:t>
+            </w:r>
           </w:p>
         </w:tc>
       </w:tr>
       <w:tr>
         <w:trPr>
           <w:cnfStyle w:val="000000100000" w:firstRow="0" w:lastRow="0" w:firstColumn="0" w:lastColumn="0" w:oddVBand="0" w:evenVBand="0" w:oddHBand="1" w:evenHBand="0" w:firstRowFirstColumn="0" w:firstRowLastColumn="0" w:lastRowFirstColumn="0" w:lastRowLastColumn="0"/>
-          <w:trHeight w:val="1233"/>
+          <w:trHeight w:val="906"/>
         </w:trPr>
         <w:tc>
           <w:tcPr>
@@ -1327,8 +1933,28 @@
           </w:tcPr>
           <w:p>
             <w:pPr>
-              <w:cnfStyle w:val="000000100000" w:firstRow="0" w:lastRow="0" w:firstColumn="0" w:lastColumn="0" w:oddVBand="0" w:evenVBand="0" w:oddHBand="1" w:evenHBand="0" w:firstRowFirstColumn="0" w:firstRowLastColumn="0" w:lastRowFirstColumn="0" w:lastRowLastColumn="0"/>
-            </w:pPr>
+              <w:jc w:val="center"/>
+              <w:cnfStyle w:val="000000100000" w:firstRow="0" w:lastRow="0" w:firstColumn="0" w:lastColumn="0" w:oddVBand="0" w:evenVBand="0" w:oddHBand="1" w:evenHBand="0" w:firstRowFirstColumn="0" w:firstRowLastColumn="0" w:lastRowFirstColumn="0" w:lastRowLastColumn="0"/>
+              <w:rPr>
+                <w:rFonts w:ascii="ADLaM Display" w:hAnsi="ADLaM Display" w:cs="ADLaM Display"/>
+                <w:b/>
+                <w:bCs/>
+                <w:color w:val="FFFFFF" w:themeColor="background1"/>
+                <w:sz w:val="18"/>
+                <w:szCs w:val="18"/>
+              </w:rPr>
+            </w:pPr>
+            <w:r>
+              <w:rPr>
+                <w:rFonts w:ascii="ADLaM Display" w:hAnsi="ADLaM Display" w:cs="ADLaM Display"/>
+                <w:b/>
+                <w:bCs/>
+                <w:color w:val="FFFFFF" w:themeColor="background1"/>
+                <w:sz w:val="18"/>
+                <w:szCs w:val="18"/>
+              </w:rPr>
+              <w:t>Fallback-logik + “skip hvis fil findes”</w:t>
+            </w:r>
           </w:p>
         </w:tc>
         <w:tc>
@@ -1344,8 +1970,28 @@
           </w:tcPr>
           <w:p>
             <w:pPr>
-              <w:cnfStyle w:val="000000100000" w:firstRow="0" w:lastRow="0" w:firstColumn="0" w:lastColumn="0" w:oddVBand="0" w:evenVBand="0" w:oddHBand="1" w:evenHBand="0" w:firstRowFirstColumn="0" w:firstRowLastColumn="0" w:lastRowFirstColumn="0" w:lastRowLastColumn="0"/>
-            </w:pPr>
+              <w:jc w:val="center"/>
+              <w:cnfStyle w:val="000000100000" w:firstRow="0" w:lastRow="0" w:firstColumn="0" w:lastColumn="0" w:oddVBand="0" w:evenVBand="0" w:oddHBand="1" w:evenHBand="0" w:firstRowFirstColumn="0" w:firstRowLastColumn="0" w:lastRowFirstColumn="0" w:lastRowLastColumn="0"/>
+              <w:rPr>
+                <w:rFonts w:ascii="ADLaM Display" w:hAnsi="ADLaM Display" w:cs="ADLaM Display"/>
+                <w:b/>
+                <w:bCs/>
+                <w:color w:val="FFFFFF" w:themeColor="background1"/>
+                <w:sz w:val="18"/>
+                <w:szCs w:val="18"/>
+              </w:rPr>
+            </w:pPr>
+            <w:r>
+              <w:rPr>
+                <w:rFonts w:ascii="ADLaM Display" w:hAnsi="ADLaM Display" w:cs="ADLaM Display"/>
+                <w:b/>
+                <w:bCs/>
+                <w:color w:val="FFFFFF" w:themeColor="background1"/>
+                <w:sz w:val="18"/>
+                <w:szCs w:val="18"/>
+              </w:rPr>
+              <w:t>-/-</w:t>
+            </w:r>
           </w:p>
         </w:tc>
         <w:tc>
@@ -1361,8 +2007,28 @@
           </w:tcPr>
           <w:p>
             <w:pPr>
-              <w:cnfStyle w:val="000000100000" w:firstRow="0" w:lastRow="0" w:firstColumn="0" w:lastColumn="0" w:oddVBand="0" w:evenVBand="0" w:oddHBand="1" w:evenHBand="0" w:firstRowFirstColumn="0" w:firstRowLastColumn="0" w:lastRowFirstColumn="0" w:lastRowLastColumn="0"/>
-            </w:pPr>
+              <w:jc w:val="center"/>
+              <w:cnfStyle w:val="000000100000" w:firstRow="0" w:lastRow="0" w:firstColumn="0" w:lastColumn="0" w:oddVBand="0" w:evenVBand="0" w:oddHBand="1" w:evenHBand="0" w:firstRowFirstColumn="0" w:firstRowLastColumn="0" w:lastRowFirstColumn="0" w:lastRowLastColumn="0"/>
+              <w:rPr>
+                <w:rFonts w:ascii="ADLaM Display" w:hAnsi="ADLaM Display" w:cs="ADLaM Display"/>
+                <w:b/>
+                <w:bCs/>
+                <w:color w:val="FFFFFF" w:themeColor="background1"/>
+                <w:sz w:val="18"/>
+                <w:szCs w:val="18"/>
+              </w:rPr>
+            </w:pPr>
+            <w:r>
+              <w:rPr>
+                <w:rFonts w:ascii="ADLaM Display" w:hAnsi="ADLaM Display" w:cs="ADLaM Display"/>
+                <w:b/>
+                <w:bCs/>
+                <w:color w:val="FFFFFF" w:themeColor="background1"/>
+                <w:sz w:val="18"/>
+                <w:szCs w:val="18"/>
+              </w:rPr>
+              <w:t>-/-</w:t>
+            </w:r>
           </w:p>
         </w:tc>
         <w:tc>
@@ -1378,14 +2044,34 @@
           </w:tcPr>
           <w:p>
             <w:pPr>
-              <w:cnfStyle w:val="000000100000" w:firstRow="0" w:lastRow="0" w:firstColumn="0" w:lastColumn="0" w:oddVBand="0" w:evenVBand="0" w:oddHBand="1" w:evenHBand="0" w:firstRowFirstColumn="0" w:firstRowLastColumn="0" w:lastRowFirstColumn="0" w:lastRowLastColumn="0"/>
-            </w:pPr>
+              <w:jc w:val="center"/>
+              <w:cnfStyle w:val="000000100000" w:firstRow="0" w:lastRow="0" w:firstColumn="0" w:lastColumn="0" w:oddVBand="0" w:evenVBand="0" w:oddHBand="1" w:evenHBand="0" w:firstRowFirstColumn="0" w:firstRowLastColumn="0" w:lastRowFirstColumn="0" w:lastRowLastColumn="0"/>
+              <w:rPr>
+                <w:rFonts w:ascii="ADLaM Display" w:hAnsi="ADLaM Display" w:cs="ADLaM Display"/>
+                <w:b/>
+                <w:bCs/>
+                <w:color w:val="FFFFFF" w:themeColor="background1"/>
+                <w:sz w:val="18"/>
+                <w:szCs w:val="18"/>
+              </w:rPr>
+            </w:pPr>
+            <w:r>
+              <w:rPr>
+                <w:rFonts w:ascii="ADLaM Display" w:hAnsi="ADLaM Display" w:cs="ADLaM Display"/>
+                <w:b/>
+                <w:bCs/>
+                <w:color w:val="FFFFFF" w:themeColor="background1"/>
+                <w:sz w:val="18"/>
+                <w:szCs w:val="18"/>
+              </w:rPr>
+              <w:t>2,0 t</w:t>
+            </w:r>
           </w:p>
         </w:tc>
       </w:tr>
       <w:tr>
         <w:trPr>
-          <w:trHeight w:val="1233"/>
+          <w:trHeight w:val="897"/>
         </w:trPr>
         <w:tc>
           <w:tcPr>
@@ -1408,8 +2094,30 @@
           </w:tcPr>
           <w:p>
             <w:pPr>
+              <w:jc w:val="center"/>
               <w:cnfStyle w:val="000000000000" w:firstRow="0" w:lastRow="0" w:firstColumn="0" w:lastColumn="0" w:oddVBand="0" w:evenVBand="0" w:oddHBand="0" w:evenHBand="0" w:firstRowFirstColumn="0" w:firstRowLastColumn="0" w:lastRowFirstColumn="0" w:lastRowLastColumn="0"/>
-            </w:pPr>
+              <w:rPr>
+                <w:rFonts w:ascii="ADLaM Display" w:hAnsi="ADLaM Display" w:cs="ADLaM Display"/>
+                <w:b/>
+                <w:bCs/>
+                <w:color w:val="FFFFFF" w:themeColor="background1"/>
+                <w:sz w:val="18"/>
+                <w:szCs w:val="18"/>
+                <w:lang w:val="en-US"/>
+              </w:rPr>
+            </w:pPr>
+            <w:r>
+              <w:rPr>
+                <w:rFonts w:ascii="ADLaM Display" w:hAnsi="ADLaM Display" w:cs="ADLaM Display"/>
+                <w:b/>
+                <w:bCs/>
+                <w:color w:val="FFFFFF" w:themeColor="background1"/>
+                <w:sz w:val="18"/>
+                <w:szCs w:val="18"/>
+                <w:lang w:val="en-US"/>
+              </w:rPr>
+              <w:t>Statusliste (CSV) med Downloaded/Failed/Skipped</w:t>
+            </w:r>
           </w:p>
         </w:tc>
         <w:tc>
@@ -1425,8 +2133,28 @@
           </w:tcPr>
           <w:p>
             <w:pPr>
+              <w:jc w:val="center"/>
               <w:cnfStyle w:val="000000000000" w:firstRow="0" w:lastRow="0" w:firstColumn="0" w:lastColumn="0" w:oddVBand="0" w:evenVBand="0" w:oddHBand="0" w:evenHBand="0" w:firstRowFirstColumn="0" w:firstRowLastColumn="0" w:lastRowFirstColumn="0" w:lastRowLastColumn="0"/>
-            </w:pPr>
+              <w:rPr>
+                <w:rFonts w:ascii="ADLaM Display" w:hAnsi="ADLaM Display" w:cs="ADLaM Display"/>
+                <w:b/>
+                <w:bCs/>
+                <w:color w:val="FFFFFF" w:themeColor="background1"/>
+                <w:sz w:val="18"/>
+                <w:szCs w:val="18"/>
+              </w:rPr>
+            </w:pPr>
+            <w:r>
+              <w:rPr>
+                <w:rFonts w:ascii="ADLaM Display" w:hAnsi="ADLaM Display" w:cs="ADLaM Display"/>
+                <w:b/>
+                <w:bCs/>
+                <w:color w:val="FFFFFF" w:themeColor="background1"/>
+                <w:sz w:val="18"/>
+                <w:szCs w:val="18"/>
+              </w:rPr>
+              <w:t>-/-</w:t>
+            </w:r>
           </w:p>
         </w:tc>
         <w:tc>
@@ -1442,8 +2170,28 @@
           </w:tcPr>
           <w:p>
             <w:pPr>
+              <w:jc w:val="center"/>
               <w:cnfStyle w:val="000000000000" w:firstRow="0" w:lastRow="0" w:firstColumn="0" w:lastColumn="0" w:oddVBand="0" w:evenVBand="0" w:oddHBand="0" w:evenHBand="0" w:firstRowFirstColumn="0" w:firstRowLastColumn="0" w:lastRowFirstColumn="0" w:lastRowLastColumn="0"/>
-            </w:pPr>
+              <w:rPr>
+                <w:rFonts w:ascii="ADLaM Display" w:hAnsi="ADLaM Display" w:cs="ADLaM Display"/>
+                <w:b/>
+                <w:bCs/>
+                <w:color w:val="FFFFFF" w:themeColor="background1"/>
+                <w:sz w:val="18"/>
+                <w:szCs w:val="18"/>
+              </w:rPr>
+            </w:pPr>
+            <w:r>
+              <w:rPr>
+                <w:rFonts w:ascii="ADLaM Display" w:hAnsi="ADLaM Display" w:cs="ADLaM Display"/>
+                <w:b/>
+                <w:bCs/>
+                <w:color w:val="FFFFFF" w:themeColor="background1"/>
+                <w:sz w:val="18"/>
+                <w:szCs w:val="18"/>
+              </w:rPr>
+              <w:t>-/-</w:t>
+            </w:r>
           </w:p>
         </w:tc>
         <w:tc>
@@ -1459,15 +2207,35 @@
           </w:tcPr>
           <w:p>
             <w:pPr>
+              <w:jc w:val="center"/>
               <w:cnfStyle w:val="000000000000" w:firstRow="0" w:lastRow="0" w:firstColumn="0" w:lastColumn="0" w:oddVBand="0" w:evenVBand="0" w:oddHBand="0" w:evenHBand="0" w:firstRowFirstColumn="0" w:firstRowLastColumn="0" w:lastRowFirstColumn="0" w:lastRowLastColumn="0"/>
-            </w:pPr>
+              <w:rPr>
+                <w:rFonts w:ascii="ADLaM Display" w:hAnsi="ADLaM Display" w:cs="ADLaM Display"/>
+                <w:b/>
+                <w:bCs/>
+                <w:color w:val="FFFFFF" w:themeColor="background1"/>
+                <w:sz w:val="18"/>
+                <w:szCs w:val="18"/>
+              </w:rPr>
+            </w:pPr>
+            <w:r>
+              <w:rPr>
+                <w:rFonts w:ascii="ADLaM Display" w:hAnsi="ADLaM Display" w:cs="ADLaM Display"/>
+                <w:b/>
+                <w:bCs/>
+                <w:color w:val="FFFFFF" w:themeColor="background1"/>
+                <w:sz w:val="18"/>
+                <w:szCs w:val="18"/>
+              </w:rPr>
+              <w:t>1,5 t</w:t>
+            </w:r>
           </w:p>
         </w:tc>
       </w:tr>
       <w:tr>
         <w:trPr>
           <w:cnfStyle w:val="000000100000" w:firstRow="0" w:lastRow="0" w:firstColumn="0" w:lastColumn="0" w:oddVBand="0" w:evenVBand="0" w:oddHBand="1" w:evenHBand="0" w:firstRowFirstColumn="0" w:firstRowLastColumn="0" w:lastRowFirstColumn="0" w:lastRowLastColumn="0"/>
-          <w:trHeight w:val="1233"/>
+          <w:trHeight w:val="897"/>
         </w:trPr>
         <w:tc>
           <w:tcPr>
@@ -1490,8 +2258,28 @@
           </w:tcPr>
           <w:p>
             <w:pPr>
-              <w:cnfStyle w:val="000000100000" w:firstRow="0" w:lastRow="0" w:firstColumn="0" w:lastColumn="0" w:oddVBand="0" w:evenVBand="0" w:oddHBand="1" w:evenHBand="0" w:firstRowFirstColumn="0" w:firstRowLastColumn="0" w:lastRowFirstColumn="0" w:lastRowLastColumn="0"/>
-            </w:pPr>
+              <w:jc w:val="center"/>
+              <w:cnfStyle w:val="000000100000" w:firstRow="0" w:lastRow="0" w:firstColumn="0" w:lastColumn="0" w:oddVBand="0" w:evenVBand="0" w:oddHBand="1" w:evenHBand="0" w:firstRowFirstColumn="0" w:firstRowLastColumn="0" w:lastRowFirstColumn="0" w:lastRowLastColumn="0"/>
+              <w:rPr>
+                <w:rFonts w:ascii="ADLaM Display" w:hAnsi="ADLaM Display" w:cs="ADLaM Display"/>
+                <w:b/>
+                <w:bCs/>
+                <w:color w:val="FFFFFF" w:themeColor="background1"/>
+                <w:sz w:val="18"/>
+                <w:szCs w:val="18"/>
+              </w:rPr>
+            </w:pPr>
+            <w:r>
+              <w:rPr>
+                <w:rFonts w:ascii="ADLaM Display" w:hAnsi="ADLaM Display" w:cs="ADLaM Display"/>
+                <w:b/>
+                <w:bCs/>
+                <w:color w:val="FFFFFF" w:themeColor="background1"/>
+                <w:sz w:val="18"/>
+                <w:szCs w:val="18"/>
+              </w:rPr>
+              <w:t>Prototype-begrænsning: maks 10 downloads pr run</w:t>
+            </w:r>
           </w:p>
         </w:tc>
         <w:tc>
@@ -1507,8 +2295,28 @@
           </w:tcPr>
           <w:p>
             <w:pPr>
-              <w:cnfStyle w:val="000000100000" w:firstRow="0" w:lastRow="0" w:firstColumn="0" w:lastColumn="0" w:oddVBand="0" w:evenVBand="0" w:oddHBand="1" w:evenHBand="0" w:firstRowFirstColumn="0" w:firstRowLastColumn="0" w:lastRowFirstColumn="0" w:lastRowLastColumn="0"/>
-            </w:pPr>
+              <w:jc w:val="center"/>
+              <w:cnfStyle w:val="000000100000" w:firstRow="0" w:lastRow="0" w:firstColumn="0" w:lastColumn="0" w:oddVBand="0" w:evenVBand="0" w:oddHBand="1" w:evenHBand="0" w:firstRowFirstColumn="0" w:firstRowLastColumn="0" w:lastRowFirstColumn="0" w:lastRowLastColumn="0"/>
+              <w:rPr>
+                <w:rFonts w:ascii="ADLaM Display" w:hAnsi="ADLaM Display" w:cs="ADLaM Display"/>
+                <w:b/>
+                <w:bCs/>
+                <w:color w:val="FFFFFF" w:themeColor="background1"/>
+                <w:sz w:val="18"/>
+                <w:szCs w:val="18"/>
+              </w:rPr>
+            </w:pPr>
+            <w:r>
+              <w:rPr>
+                <w:rFonts w:ascii="ADLaM Display" w:hAnsi="ADLaM Display" w:cs="ADLaM Display"/>
+                <w:b/>
+                <w:bCs/>
+                <w:color w:val="FFFFFF" w:themeColor="background1"/>
+                <w:sz w:val="18"/>
+                <w:szCs w:val="18"/>
+              </w:rPr>
+              <w:t>-/-</w:t>
+            </w:r>
           </w:p>
         </w:tc>
         <w:tc>
@@ -1524,8 +2332,28 @@
           </w:tcPr>
           <w:p>
             <w:pPr>
-              <w:cnfStyle w:val="000000100000" w:firstRow="0" w:lastRow="0" w:firstColumn="0" w:lastColumn="0" w:oddVBand="0" w:evenVBand="0" w:oddHBand="1" w:evenHBand="0" w:firstRowFirstColumn="0" w:firstRowLastColumn="0" w:lastRowFirstColumn="0" w:lastRowLastColumn="0"/>
-            </w:pPr>
+              <w:jc w:val="center"/>
+              <w:cnfStyle w:val="000000100000" w:firstRow="0" w:lastRow="0" w:firstColumn="0" w:lastColumn="0" w:oddVBand="0" w:evenVBand="0" w:oddHBand="1" w:evenHBand="0" w:firstRowFirstColumn="0" w:firstRowLastColumn="0" w:lastRowFirstColumn="0" w:lastRowLastColumn="0"/>
+              <w:rPr>
+                <w:rFonts w:ascii="ADLaM Display" w:hAnsi="ADLaM Display" w:cs="ADLaM Display"/>
+                <w:b/>
+                <w:bCs/>
+                <w:color w:val="FFFFFF" w:themeColor="background1"/>
+                <w:sz w:val="18"/>
+                <w:szCs w:val="18"/>
+              </w:rPr>
+            </w:pPr>
+            <w:r>
+              <w:rPr>
+                <w:rFonts w:ascii="ADLaM Display" w:hAnsi="ADLaM Display" w:cs="ADLaM Display"/>
+                <w:b/>
+                <w:bCs/>
+                <w:color w:val="FFFFFF" w:themeColor="background1"/>
+                <w:sz w:val="18"/>
+                <w:szCs w:val="18"/>
+              </w:rPr>
+              <w:t>-/-</w:t>
+            </w:r>
           </w:p>
         </w:tc>
         <w:tc>
@@ -1541,14 +2369,34 @@
           </w:tcPr>
           <w:p>
             <w:pPr>
-              <w:cnfStyle w:val="000000100000" w:firstRow="0" w:lastRow="0" w:firstColumn="0" w:lastColumn="0" w:oddVBand="0" w:evenVBand="0" w:oddHBand="1" w:evenHBand="0" w:firstRowFirstColumn="0" w:firstRowLastColumn="0" w:lastRowFirstColumn="0" w:lastRowLastColumn="0"/>
-            </w:pPr>
+              <w:jc w:val="center"/>
+              <w:cnfStyle w:val="000000100000" w:firstRow="0" w:lastRow="0" w:firstColumn="0" w:lastColumn="0" w:oddVBand="0" w:evenVBand="0" w:oddHBand="1" w:evenHBand="0" w:firstRowFirstColumn="0" w:firstRowLastColumn="0" w:lastRowFirstColumn="0" w:lastRowLastColumn="0"/>
+              <w:rPr>
+                <w:rFonts w:ascii="ADLaM Display" w:hAnsi="ADLaM Display" w:cs="ADLaM Display"/>
+                <w:b/>
+                <w:bCs/>
+                <w:color w:val="FFFFFF" w:themeColor="background1"/>
+                <w:sz w:val="18"/>
+                <w:szCs w:val="18"/>
+              </w:rPr>
+            </w:pPr>
+            <w:r>
+              <w:rPr>
+                <w:rFonts w:ascii="ADLaM Display" w:hAnsi="ADLaM Display" w:cs="ADLaM Display"/>
+                <w:b/>
+                <w:bCs/>
+                <w:color w:val="FFFFFF" w:themeColor="background1"/>
+                <w:sz w:val="18"/>
+                <w:szCs w:val="18"/>
+              </w:rPr>
+              <w:t>1,0 t</w:t>
+            </w:r>
           </w:p>
         </w:tc>
       </w:tr>
       <w:tr>
         <w:trPr>
-          <w:trHeight w:val="1233"/>
+          <w:trHeight w:val="978"/>
         </w:trPr>
         <w:tc>
           <w:tcPr>
@@ -1571,8 +2419,28 @@
           </w:tcPr>
           <w:p>
             <w:pPr>
+              <w:jc w:val="center"/>
               <w:cnfStyle w:val="000000000000" w:firstRow="0" w:lastRow="0" w:firstColumn="0" w:lastColumn="0" w:oddVBand="0" w:evenVBand="0" w:oddHBand="0" w:evenHBand="0" w:firstRowFirstColumn="0" w:firstRowLastColumn="0" w:lastRowFirstColumn="0" w:lastRowLastColumn="0"/>
-            </w:pPr>
+              <w:rPr>
+                <w:rFonts w:ascii="ADLaM Display" w:hAnsi="ADLaM Display" w:cs="ADLaM Display"/>
+                <w:b/>
+                <w:bCs/>
+                <w:color w:val="FFFFFF" w:themeColor="background1"/>
+                <w:sz w:val="18"/>
+                <w:szCs w:val="18"/>
+              </w:rPr>
+            </w:pPr>
+            <w:r>
+              <w:rPr>
+                <w:rFonts w:ascii="ADLaM Display" w:hAnsi="ADLaM Display" w:cs="ADLaM Display"/>
+                <w:b/>
+                <w:bCs/>
+                <w:color w:val="FFFFFF" w:themeColor="background1"/>
+                <w:sz w:val="18"/>
+                <w:szCs w:val="18"/>
+              </w:rPr>
+              <w:t>Robust fejlbehandling + timeout</w:t>
+            </w:r>
           </w:p>
         </w:tc>
         <w:tc>
@@ -1588,8 +2456,28 @@
           </w:tcPr>
           <w:p>
             <w:pPr>
+              <w:jc w:val="center"/>
               <w:cnfStyle w:val="000000000000" w:firstRow="0" w:lastRow="0" w:firstColumn="0" w:lastColumn="0" w:oddVBand="0" w:evenVBand="0" w:oddHBand="0" w:evenHBand="0" w:firstRowFirstColumn="0" w:firstRowLastColumn="0" w:lastRowFirstColumn="0" w:lastRowLastColumn="0"/>
-            </w:pPr>
+              <w:rPr>
+                <w:rFonts w:ascii="ADLaM Display" w:hAnsi="ADLaM Display" w:cs="ADLaM Display"/>
+                <w:b/>
+                <w:bCs/>
+                <w:color w:val="FFFFFF" w:themeColor="background1"/>
+                <w:sz w:val="18"/>
+                <w:szCs w:val="18"/>
+              </w:rPr>
+            </w:pPr>
+            <w:r>
+              <w:rPr>
+                <w:rFonts w:ascii="ADLaM Display" w:hAnsi="ADLaM Display" w:cs="ADLaM Display"/>
+                <w:b/>
+                <w:bCs/>
+                <w:color w:val="FFFFFF" w:themeColor="background1"/>
+                <w:sz w:val="18"/>
+                <w:szCs w:val="18"/>
+              </w:rPr>
+              <w:t>-/-</w:t>
+            </w:r>
           </w:p>
         </w:tc>
         <w:tc>
@@ -1605,8 +2493,28 @@
           </w:tcPr>
           <w:p>
             <w:pPr>
+              <w:jc w:val="center"/>
               <w:cnfStyle w:val="000000000000" w:firstRow="0" w:lastRow="0" w:firstColumn="0" w:lastColumn="0" w:oddVBand="0" w:evenVBand="0" w:oddHBand="0" w:evenHBand="0" w:firstRowFirstColumn="0" w:firstRowLastColumn="0" w:lastRowFirstColumn="0" w:lastRowLastColumn="0"/>
-            </w:pPr>
+              <w:rPr>
+                <w:rFonts w:ascii="ADLaM Display" w:hAnsi="ADLaM Display" w:cs="ADLaM Display"/>
+                <w:b/>
+                <w:bCs/>
+                <w:color w:val="FFFFFF" w:themeColor="background1"/>
+                <w:sz w:val="18"/>
+                <w:szCs w:val="18"/>
+              </w:rPr>
+            </w:pPr>
+            <w:r>
+              <w:rPr>
+                <w:rFonts w:ascii="ADLaM Display" w:hAnsi="ADLaM Display" w:cs="ADLaM Display"/>
+                <w:b/>
+                <w:bCs/>
+                <w:color w:val="FFFFFF" w:themeColor="background1"/>
+                <w:sz w:val="18"/>
+                <w:szCs w:val="18"/>
+              </w:rPr>
+              <w:t>-/-</w:t>
+            </w:r>
           </w:p>
         </w:tc>
         <w:tc>
@@ -1622,15 +2530,35 @@
           </w:tcPr>
           <w:p>
             <w:pPr>
+              <w:jc w:val="center"/>
               <w:cnfStyle w:val="000000000000" w:firstRow="0" w:lastRow="0" w:firstColumn="0" w:lastColumn="0" w:oddVBand="0" w:evenVBand="0" w:oddHBand="0" w:evenHBand="0" w:firstRowFirstColumn="0" w:firstRowLastColumn="0" w:lastRowFirstColumn="0" w:lastRowLastColumn="0"/>
-            </w:pPr>
+              <w:rPr>
+                <w:rFonts w:ascii="ADLaM Display" w:hAnsi="ADLaM Display" w:cs="ADLaM Display"/>
+                <w:b/>
+                <w:bCs/>
+                <w:color w:val="FFFFFF" w:themeColor="background1"/>
+                <w:sz w:val="18"/>
+                <w:szCs w:val="18"/>
+              </w:rPr>
+            </w:pPr>
+            <w:r>
+              <w:rPr>
+                <w:rFonts w:ascii="ADLaM Display" w:hAnsi="ADLaM Display" w:cs="ADLaM Display"/>
+                <w:b/>
+                <w:bCs/>
+                <w:color w:val="FFFFFF" w:themeColor="background1"/>
+                <w:sz w:val="18"/>
+                <w:szCs w:val="18"/>
+              </w:rPr>
+              <w:t>1,5 t</w:t>
+            </w:r>
           </w:p>
         </w:tc>
       </w:tr>
       <w:tr>
         <w:trPr>
           <w:cnfStyle w:val="000000100000" w:firstRow="0" w:lastRow="0" w:firstColumn="0" w:lastColumn="0" w:oddVBand="0" w:evenVBand="0" w:oddHBand="1" w:evenHBand="0" w:firstRowFirstColumn="0" w:firstRowLastColumn="0" w:lastRowFirstColumn="0" w:lastRowLastColumn="0"/>
-          <w:trHeight w:val="1233"/>
+          <w:trHeight w:val="897"/>
         </w:trPr>
         <w:tc>
           <w:tcPr>
@@ -1653,8 +2581,30 @@
           </w:tcPr>
           <w:p>
             <w:pPr>
-              <w:cnfStyle w:val="000000100000" w:firstRow="0" w:lastRow="0" w:firstColumn="0" w:lastColumn="0" w:oddVBand="0" w:evenVBand="0" w:oddHBand="1" w:evenHBand="0" w:firstRowFirstColumn="0" w:firstRowLastColumn="0" w:lastRowFirstColumn="0" w:lastRowLastColumn="0"/>
-            </w:pPr>
+              <w:jc w:val="center"/>
+              <w:cnfStyle w:val="000000100000" w:firstRow="0" w:lastRow="0" w:firstColumn="0" w:lastColumn="0" w:oddVBand="0" w:evenVBand="0" w:oddHBand="1" w:evenHBand="0" w:firstRowFirstColumn="0" w:firstRowLastColumn="0" w:lastRowFirstColumn="0" w:lastRowLastColumn="0"/>
+              <w:rPr>
+                <w:rFonts w:ascii="ADLaM Display" w:hAnsi="ADLaM Display" w:cs="ADLaM Display"/>
+                <w:b/>
+                <w:bCs/>
+                <w:color w:val="FFFFFF" w:themeColor="background1"/>
+                <w:sz w:val="18"/>
+                <w:szCs w:val="18"/>
+                <w:lang w:val="en-US"/>
+              </w:rPr>
+            </w:pPr>
+            <w:r>
+              <w:rPr>
+                <w:rFonts w:ascii="ADLaM Display" w:hAnsi="ADLaM Display" w:cs="ADLaM Display"/>
+                <w:b/>
+                <w:bCs/>
+                <w:color w:val="FFFFFF" w:themeColor="background1"/>
+                <w:sz w:val="18"/>
+                <w:szCs w:val="18"/>
+                <w:lang w:val="en-US"/>
+              </w:rPr>
+              <w:t>Unit tests (fallback, naming, max 10, status)</w:t>
+            </w:r>
           </w:p>
         </w:tc>
         <w:tc>
@@ -1670,8 +2620,28 @@
           </w:tcPr>
           <w:p>
             <w:pPr>
-              <w:cnfStyle w:val="000000100000" w:firstRow="0" w:lastRow="0" w:firstColumn="0" w:lastColumn="0" w:oddVBand="0" w:evenVBand="0" w:oddHBand="1" w:evenHBand="0" w:firstRowFirstColumn="0" w:firstRowLastColumn="0" w:lastRowFirstColumn="0" w:lastRowLastColumn="0"/>
-            </w:pPr>
+              <w:jc w:val="center"/>
+              <w:cnfStyle w:val="000000100000" w:firstRow="0" w:lastRow="0" w:firstColumn="0" w:lastColumn="0" w:oddVBand="0" w:evenVBand="0" w:oddHBand="1" w:evenHBand="0" w:firstRowFirstColumn="0" w:firstRowLastColumn="0" w:lastRowFirstColumn="0" w:lastRowLastColumn="0"/>
+              <w:rPr>
+                <w:rFonts w:ascii="ADLaM Display" w:hAnsi="ADLaM Display" w:cs="ADLaM Display"/>
+                <w:b/>
+                <w:bCs/>
+                <w:color w:val="FFFFFF" w:themeColor="background1"/>
+                <w:sz w:val="18"/>
+                <w:szCs w:val="18"/>
+              </w:rPr>
+            </w:pPr>
+            <w:r>
+              <w:rPr>
+                <w:rFonts w:ascii="ADLaM Display" w:hAnsi="ADLaM Display" w:cs="ADLaM Display"/>
+                <w:b/>
+                <w:bCs/>
+                <w:color w:val="FFFFFF" w:themeColor="background1"/>
+                <w:sz w:val="18"/>
+                <w:szCs w:val="18"/>
+              </w:rPr>
+              <w:t>26/2</w:t>
+            </w:r>
           </w:p>
         </w:tc>
         <w:tc>
@@ -1687,8 +2657,28 @@
           </w:tcPr>
           <w:p>
             <w:pPr>
-              <w:cnfStyle w:val="000000100000" w:firstRow="0" w:lastRow="0" w:firstColumn="0" w:lastColumn="0" w:oddVBand="0" w:evenVBand="0" w:oddHBand="1" w:evenHBand="0" w:firstRowFirstColumn="0" w:firstRowLastColumn="0" w:lastRowFirstColumn="0" w:lastRowLastColumn="0"/>
-            </w:pPr>
+              <w:jc w:val="center"/>
+              <w:cnfStyle w:val="000000100000" w:firstRow="0" w:lastRow="0" w:firstColumn="0" w:lastColumn="0" w:oddVBand="0" w:evenVBand="0" w:oddHBand="1" w:evenHBand="0" w:firstRowFirstColumn="0" w:firstRowLastColumn="0" w:lastRowFirstColumn="0" w:lastRowLastColumn="0"/>
+              <w:rPr>
+                <w:rFonts w:ascii="ADLaM Display" w:hAnsi="ADLaM Display" w:cs="ADLaM Display"/>
+                <w:b/>
+                <w:bCs/>
+                <w:color w:val="FFFFFF" w:themeColor="background1"/>
+                <w:sz w:val="18"/>
+                <w:szCs w:val="18"/>
+              </w:rPr>
+            </w:pPr>
+            <w:r>
+              <w:rPr>
+                <w:rFonts w:ascii="ADLaM Display" w:hAnsi="ADLaM Display" w:cs="ADLaM Display"/>
+                <w:b/>
+                <w:bCs/>
+                <w:color w:val="FFFFFF" w:themeColor="background1"/>
+                <w:sz w:val="18"/>
+                <w:szCs w:val="18"/>
+              </w:rPr>
+              <w:t>26/2</w:t>
+            </w:r>
           </w:p>
         </w:tc>
         <w:tc>
@@ -1704,20 +2694,43 @@
           </w:tcPr>
           <w:p>
             <w:pPr>
-              <w:cnfStyle w:val="000000100000" w:firstRow="0" w:lastRow="0" w:firstColumn="0" w:lastColumn="0" w:oddVBand="0" w:evenVBand="0" w:oddHBand="1" w:evenHBand="0" w:firstRowFirstColumn="0" w:firstRowLastColumn="0" w:lastRowFirstColumn="0" w:lastRowLastColumn="0"/>
-            </w:pPr>
+              <w:jc w:val="center"/>
+              <w:cnfStyle w:val="000000100000" w:firstRow="0" w:lastRow="0" w:firstColumn="0" w:lastColumn="0" w:oddVBand="0" w:evenVBand="0" w:oddHBand="1" w:evenHBand="0" w:firstRowFirstColumn="0" w:firstRowLastColumn="0" w:lastRowFirstColumn="0" w:lastRowLastColumn="0"/>
+              <w:rPr>
+                <w:rFonts w:ascii="ADLaM Display" w:hAnsi="ADLaM Display" w:cs="ADLaM Display"/>
+                <w:b/>
+                <w:bCs/>
+                <w:color w:val="FFFFFF" w:themeColor="background1"/>
+                <w:sz w:val="18"/>
+                <w:szCs w:val="18"/>
+              </w:rPr>
+            </w:pPr>
+            <w:r>
+              <w:rPr>
+                <w:rFonts w:ascii="ADLaM Display" w:hAnsi="ADLaM Display" w:cs="ADLaM Display"/>
+                <w:b/>
+                <w:bCs/>
+                <w:color w:val="FFFFFF" w:themeColor="background1"/>
+                <w:sz w:val="18"/>
+                <w:szCs w:val="18"/>
+              </w:rPr>
+              <w:t>4,0 t</w:t>
+            </w:r>
           </w:p>
         </w:tc>
       </w:tr>
       <w:tr>
         <w:trPr>
-          <w:trHeight w:val="1233"/>
+          <w:trHeight w:val="834"/>
         </w:trPr>
         <w:tc>
           <w:tcPr>
             <w:cnfStyle w:val="001000000000" w:firstRow="0" w:lastRow="0" w:firstColumn="1" w:lastColumn="0" w:oddVBand="0" w:evenVBand="0" w:oddHBand="0" w:evenHBand="0" w:firstRowFirstColumn="0" w:firstRowLastColumn="0" w:lastRowFirstColumn="0" w:lastRowLastColumn="0"/>
             <w:tcW w:w="1704" w:type="dxa"/>
             <w:vMerge/>
+            <w:tcBorders>
+              <w:bottom w:val="nil"/>
+            </w:tcBorders>
           </w:tcPr>
           <w:p/>
         </w:tc>
@@ -1734,8 +2747,28 @@
           </w:tcPr>
           <w:p>
             <w:pPr>
+              <w:jc w:val="center"/>
               <w:cnfStyle w:val="000000000000" w:firstRow="0" w:lastRow="0" w:firstColumn="0" w:lastColumn="0" w:oddVBand="0" w:evenVBand="0" w:oddHBand="0" w:evenHBand="0" w:firstRowFirstColumn="0" w:firstRowLastColumn="0" w:lastRowFirstColumn="0" w:lastRowLastColumn="0"/>
-            </w:pPr>
+              <w:rPr>
+                <w:rFonts w:ascii="ADLaM Display" w:hAnsi="ADLaM Display" w:cs="ADLaM Display"/>
+                <w:b/>
+                <w:bCs/>
+                <w:color w:val="FFFFFF" w:themeColor="background1"/>
+                <w:sz w:val="18"/>
+                <w:szCs w:val="18"/>
+              </w:rPr>
+            </w:pPr>
+            <w:r>
+              <w:rPr>
+                <w:rFonts w:ascii="ADLaM Display" w:hAnsi="ADLaM Display" w:cs="ADLaM Display"/>
+                <w:b/>
+                <w:bCs/>
+                <w:color w:val="FFFFFF" w:themeColor="background1"/>
+                <w:sz w:val="18"/>
+                <w:szCs w:val="18"/>
+              </w:rPr>
+              <w:t>UML-diagram</w:t>
+            </w:r>
           </w:p>
         </w:tc>
         <w:tc>
@@ -1751,8 +2784,28 @@
           </w:tcPr>
           <w:p>
             <w:pPr>
+              <w:jc w:val="center"/>
               <w:cnfStyle w:val="000000000000" w:firstRow="0" w:lastRow="0" w:firstColumn="0" w:lastColumn="0" w:oddVBand="0" w:evenVBand="0" w:oddHBand="0" w:evenHBand="0" w:firstRowFirstColumn="0" w:firstRowLastColumn="0" w:lastRowFirstColumn="0" w:lastRowLastColumn="0"/>
-            </w:pPr>
+              <w:rPr>
+                <w:rFonts w:ascii="ADLaM Display" w:hAnsi="ADLaM Display" w:cs="ADLaM Display"/>
+                <w:b/>
+                <w:bCs/>
+                <w:color w:val="FFFFFF" w:themeColor="background1"/>
+                <w:sz w:val="18"/>
+                <w:szCs w:val="18"/>
+              </w:rPr>
+            </w:pPr>
+            <w:r>
+              <w:rPr>
+                <w:rFonts w:ascii="ADLaM Display" w:hAnsi="ADLaM Display" w:cs="ADLaM Display"/>
+                <w:b/>
+                <w:bCs/>
+                <w:color w:val="FFFFFF" w:themeColor="background1"/>
+                <w:sz w:val="18"/>
+                <w:szCs w:val="18"/>
+              </w:rPr>
+              <w:t>-/-</w:t>
+            </w:r>
           </w:p>
         </w:tc>
         <w:tc>
@@ -1768,8 +2821,28 @@
           </w:tcPr>
           <w:p>
             <w:pPr>
+              <w:jc w:val="center"/>
               <w:cnfStyle w:val="000000000000" w:firstRow="0" w:lastRow="0" w:firstColumn="0" w:lastColumn="0" w:oddVBand="0" w:evenVBand="0" w:oddHBand="0" w:evenHBand="0" w:firstRowFirstColumn="0" w:firstRowLastColumn="0" w:lastRowFirstColumn="0" w:lastRowLastColumn="0"/>
-            </w:pPr>
+              <w:rPr>
+                <w:rFonts w:ascii="ADLaM Display" w:hAnsi="ADLaM Display" w:cs="ADLaM Display"/>
+                <w:b/>
+                <w:bCs/>
+                <w:color w:val="FFFFFF" w:themeColor="background1"/>
+                <w:sz w:val="18"/>
+                <w:szCs w:val="18"/>
+              </w:rPr>
+            </w:pPr>
+            <w:r>
+              <w:rPr>
+                <w:rFonts w:ascii="ADLaM Display" w:hAnsi="ADLaM Display" w:cs="ADLaM Display"/>
+                <w:b/>
+                <w:bCs/>
+                <w:color w:val="FFFFFF" w:themeColor="background1"/>
+                <w:sz w:val="18"/>
+                <w:szCs w:val="18"/>
+              </w:rPr>
+              <w:t>-/-</w:t>
+            </w:r>
           </w:p>
         </w:tc>
         <w:tc>
@@ -1785,8 +2858,195 @@
           </w:tcPr>
           <w:p>
             <w:pPr>
+              <w:jc w:val="center"/>
               <w:cnfStyle w:val="000000000000" w:firstRow="0" w:lastRow="0" w:firstColumn="0" w:lastColumn="0" w:oddVBand="0" w:evenVBand="0" w:oddHBand="0" w:evenHBand="0" w:firstRowFirstColumn="0" w:firstRowLastColumn="0" w:lastRowFirstColumn="0" w:lastRowLastColumn="0"/>
-            </w:pPr>
+              <w:rPr>
+                <w:rFonts w:ascii="ADLaM Display" w:hAnsi="ADLaM Display" w:cs="ADLaM Display"/>
+                <w:b/>
+                <w:bCs/>
+                <w:color w:val="FFFFFF" w:themeColor="background1"/>
+                <w:sz w:val="18"/>
+                <w:szCs w:val="18"/>
+              </w:rPr>
+            </w:pPr>
+            <w:r>
+              <w:rPr>
+                <w:rFonts w:ascii="ADLaM Display" w:hAnsi="ADLaM Display" w:cs="ADLaM Display"/>
+                <w:b/>
+                <w:bCs/>
+                <w:color w:val="FFFFFF" w:themeColor="background1"/>
+                <w:sz w:val="18"/>
+                <w:szCs w:val="18"/>
+              </w:rPr>
+              <w:t>1,0 t</w:t>
+            </w:r>
+          </w:p>
+        </w:tc>
+      </w:tr>
+      <w:tr>
+        <w:trPr>
+          <w:cnfStyle w:val="000000100000" w:firstRow="0" w:lastRow="0" w:firstColumn="0" w:lastColumn="0" w:oddVBand="0" w:evenVBand="0" w:oddHBand="1" w:evenHBand="0" w:firstRowFirstColumn="0" w:firstRowLastColumn="0" w:lastRowFirstColumn="0" w:lastRowLastColumn="0"/>
+          <w:trHeight w:val="870"/>
+        </w:trPr>
+        <w:tc>
+          <w:tcPr>
+            <w:cnfStyle w:val="001000000000" w:firstRow="0" w:lastRow="0" w:firstColumn="1" w:lastColumn="0" w:oddVBand="0" w:evenVBand="0" w:oddHBand="0" w:evenHBand="0" w:firstRowFirstColumn="0" w:firstRowLastColumn="0" w:lastRowFirstColumn="0" w:lastRowLastColumn="0"/>
+            <w:tcW w:w="1704" w:type="dxa"/>
+            <w:tcBorders>
+              <w:top w:val="nil"/>
+              <w:left w:val="nil"/>
+              <w:bottom w:val="nil"/>
+              <w:right w:val="single" w:sz="12" w:space="0" w:color="auto"/>
+            </w:tcBorders>
+          </w:tcPr>
+          <w:p/>
+        </w:tc>
+        <w:tc>
+          <w:tcPr>
+            <w:tcW w:w="2991" w:type="dxa"/>
+            <w:tcBorders>
+              <w:top w:val="single" w:sz="12" w:space="0" w:color="000000" w:themeColor="text1"/>
+              <w:left w:val="single" w:sz="12" w:space="0" w:color="auto"/>
+              <w:bottom w:val="single" w:sz="12" w:space="0" w:color="000000" w:themeColor="text1"/>
+              <w:right w:val="single" w:sz="4" w:space="0" w:color="000000" w:themeColor="text1"/>
+            </w:tcBorders>
+            <w:vAlign w:val="center"/>
+          </w:tcPr>
+          <w:p>
+            <w:pPr>
+              <w:jc w:val="center"/>
+              <w:cnfStyle w:val="000000100000" w:firstRow="0" w:lastRow="0" w:firstColumn="0" w:lastColumn="0" w:oddVBand="0" w:evenVBand="0" w:oddHBand="1" w:evenHBand="0" w:firstRowFirstColumn="0" w:firstRowLastColumn="0" w:lastRowFirstColumn="0" w:lastRowLastColumn="0"/>
+              <w:rPr>
+                <w:rFonts w:ascii="ADLaM Display" w:hAnsi="ADLaM Display" w:cs="ADLaM Display"/>
+                <w:b/>
+                <w:bCs/>
+                <w:color w:val="FFFFFF" w:themeColor="background1"/>
+                <w:sz w:val="18"/>
+                <w:szCs w:val="18"/>
+              </w:rPr>
+            </w:pPr>
+            <w:r>
+              <w:rPr>
+                <w:rFonts w:ascii="ADLaM Display" w:hAnsi="ADLaM Display" w:cs="ADLaM Display"/>
+                <w:b/>
+                <w:bCs/>
+                <w:color w:val="FFFFFF" w:themeColor="background1"/>
+                <w:sz w:val="18"/>
+                <w:szCs w:val="18"/>
+              </w:rPr>
+              <w:t>README + oprydning/polering</w:t>
+            </w:r>
+          </w:p>
+        </w:tc>
+        <w:tc>
+          <w:tcPr>
+            <w:tcW w:w="1254" w:type="dxa"/>
+            <w:tcBorders>
+              <w:top w:val="single" w:sz="12" w:space="0" w:color="000000" w:themeColor="text1"/>
+              <w:left w:val="single" w:sz="4" w:space="0" w:color="000000" w:themeColor="text1"/>
+              <w:bottom w:val="single" w:sz="12" w:space="0" w:color="000000" w:themeColor="text1"/>
+              <w:right w:val="single" w:sz="4" w:space="0" w:color="000000" w:themeColor="text1"/>
+            </w:tcBorders>
+            <w:vAlign w:val="center"/>
+          </w:tcPr>
+          <w:p>
+            <w:pPr>
+              <w:jc w:val="center"/>
+              <w:cnfStyle w:val="000000100000" w:firstRow="0" w:lastRow="0" w:firstColumn="0" w:lastColumn="0" w:oddVBand="0" w:evenVBand="0" w:oddHBand="1" w:evenHBand="0" w:firstRowFirstColumn="0" w:firstRowLastColumn="0" w:lastRowFirstColumn="0" w:lastRowLastColumn="0"/>
+              <w:rPr>
+                <w:rFonts w:ascii="ADLaM Display" w:hAnsi="ADLaM Display" w:cs="ADLaM Display"/>
+                <w:b/>
+                <w:bCs/>
+                <w:color w:val="FFFFFF" w:themeColor="background1"/>
+                <w:sz w:val="18"/>
+                <w:szCs w:val="18"/>
+              </w:rPr>
+            </w:pPr>
+            <w:r>
+              <w:rPr>
+                <w:rFonts w:ascii="ADLaM Display" w:hAnsi="ADLaM Display" w:cs="ADLaM Display"/>
+                <w:b/>
+                <w:bCs/>
+                <w:color w:val="FFFFFF" w:themeColor="background1"/>
+                <w:sz w:val="18"/>
+                <w:szCs w:val="18"/>
+              </w:rPr>
+              <w:t>-/-</w:t>
+            </w:r>
+          </w:p>
+        </w:tc>
+        <w:tc>
+          <w:tcPr>
+            <w:tcW w:w="1731" w:type="dxa"/>
+            <w:tcBorders>
+              <w:top w:val="single" w:sz="12" w:space="0" w:color="000000" w:themeColor="text1"/>
+              <w:left w:val="single" w:sz="4" w:space="0" w:color="000000" w:themeColor="text1"/>
+              <w:bottom w:val="single" w:sz="12" w:space="0" w:color="000000" w:themeColor="text1"/>
+              <w:right w:val="single" w:sz="4" w:space="0" w:color="000000" w:themeColor="text1"/>
+            </w:tcBorders>
+            <w:vAlign w:val="center"/>
+          </w:tcPr>
+          <w:p>
+            <w:pPr>
+              <w:jc w:val="center"/>
+              <w:cnfStyle w:val="000000100000" w:firstRow="0" w:lastRow="0" w:firstColumn="0" w:lastColumn="0" w:oddVBand="0" w:evenVBand="0" w:oddHBand="1" w:evenHBand="0" w:firstRowFirstColumn="0" w:firstRowLastColumn="0" w:lastRowFirstColumn="0" w:lastRowLastColumn="0"/>
+              <w:rPr>
+                <w:rFonts w:ascii="ADLaM Display" w:hAnsi="ADLaM Display" w:cs="ADLaM Display"/>
+                <w:b/>
+                <w:bCs/>
+                <w:color w:val="FFFFFF" w:themeColor="background1"/>
+                <w:sz w:val="18"/>
+                <w:szCs w:val="18"/>
+              </w:rPr>
+            </w:pPr>
+            <w:r>
+              <w:rPr>
+                <w:rFonts w:ascii="ADLaM Display" w:hAnsi="ADLaM Display" w:cs="ADLaM Display"/>
+                <w:b/>
+                <w:bCs/>
+                <w:color w:val="FFFFFF" w:themeColor="background1"/>
+                <w:sz w:val="18"/>
+                <w:szCs w:val="18"/>
+              </w:rPr>
+              <w:t>-/-</w:t>
+            </w:r>
+          </w:p>
+        </w:tc>
+        <w:tc>
+          <w:tcPr>
+            <w:tcW w:w="1993" w:type="dxa"/>
+            <w:tcBorders>
+              <w:top w:val="single" w:sz="12" w:space="0" w:color="000000" w:themeColor="text1"/>
+              <w:left w:val="single" w:sz="4" w:space="0" w:color="000000" w:themeColor="text1"/>
+              <w:bottom w:val="single" w:sz="12" w:space="0" w:color="000000" w:themeColor="text1"/>
+              <w:right w:val="single" w:sz="12" w:space="0" w:color="000000" w:themeColor="text1"/>
+            </w:tcBorders>
+            <w:vAlign w:val="center"/>
+          </w:tcPr>
+          <w:p>
+            <w:pPr>
+              <w:jc w:val="center"/>
+              <w:cnfStyle w:val="000000100000" w:firstRow="0" w:lastRow="0" w:firstColumn="0" w:lastColumn="0" w:oddVBand="0" w:evenVBand="0" w:oddHBand="1" w:evenHBand="0" w:firstRowFirstColumn="0" w:firstRowLastColumn="0" w:lastRowFirstColumn="0" w:lastRowLastColumn="0"/>
+              <w:rPr>
+                <w:rFonts w:ascii="ADLaM Display" w:hAnsi="ADLaM Display" w:cs="ADLaM Display"/>
+                <w:b/>
+                <w:bCs/>
+                <w:color w:val="FFFFFF" w:themeColor="background1"/>
+                <w:sz w:val="18"/>
+                <w:szCs w:val="18"/>
+              </w:rPr>
+            </w:pPr>
+            <w:r>
+              <w:rPr>
+                <w:rFonts w:ascii="ADLaM Display" w:hAnsi="ADLaM Display" w:cs="ADLaM Display"/>
+                <w:b/>
+                <w:bCs/>
+                <w:color w:val="FFFFFF" w:themeColor="background1"/>
+                <w:sz w:val="18"/>
+                <w:szCs w:val="18"/>
+              </w:rPr>
+              <w:t>2,0 t</w:t>
+            </w:r>
           </w:p>
         </w:tc>
       </w:tr>
@@ -1848,9 +3108,6 @@
   <w:p>
     <w:pPr>
       <w:pStyle w:val="Footer"/>
-      <w:rPr>
-        <w:noProof/>
-      </w:rPr>
     </w:pPr>
   </w:p>
 </w:ftr>
@@ -1912,9 +3169,6 @@
       </w:rPr>
     </w:pPr>
     <w:r>
-      <w:rPr>
-        <w:noProof/>
-      </w:rPr>
       <w:drawing>
         <wp:inline distT="0" distB="0" distL="0" distR="0" wp14:anchorId="0E5ACAC0" wp14:editId="4C20CF3D">
           <wp:extent cx="2233930" cy="481183"/>
@@ -2020,6 +3274,155 @@
 <file path=word/numbering.xml><?xml version="1.0" encoding="utf-8"?>
 <w:numbering xmlns:wpc="http://schemas.microsoft.com/office/word/2010/wordprocessingCanvas" xmlns:cx="http://schemas.microsoft.com/office/drawing/2014/chartex" xmlns:cx1="http://schemas.microsoft.com/office/drawing/2015/9/8/chartex" xmlns:cx2="http://schemas.microsoft.com/office/drawing/2015/10/21/chartex" xmlns:cx3="http://schemas.microsoft.com/office/drawing/2016/5/9/chartex" xmlns:cx4="http://schemas.microsoft.com/office/drawing/2016/5/10/chartex" xmlns:cx5="http://schemas.microsoft.com/office/drawing/2016/5/11/chartex" xmlns:cx6="http://schemas.microsoft.com/office/drawing/2016/5/12/chartex" xmlns:cx7="http://schemas.microsoft.com/office/drawing/2016/5/13/chartex" xmlns:cx8="http://schemas.microsoft.com/office/drawing/2016/5/14/chartex" xmlns:mc="http://schemas.openxmlformats.org/markup-compatibility/2006" xmlns:aink="http://schemas.microsoft.com/office/drawing/2016/ink" xmlns:am3d="http://schemas.microsoft.com/office/drawing/2017/model3d" xmlns:o="urn:schemas-microsoft-com:office:office" xmlns:oel="http://schemas.microsoft.com/office/2019/extlst" xmlns:r="http://schemas.openxmlformats.org/officeDocument/2006/relationships" xmlns:m="http://schemas.openxmlformats.org/officeDocument/2006/math" xmlns:v="urn:schemas-microsoft-com:vml" xmlns:wp14="http://schemas.microsoft.com/office/word/2010/wordprocessingDrawing" xmlns:wp="http://schemas.openxmlformats.org/drawingml/2006/wordprocessingDrawing" xmlns:w10="urn:schemas-microsoft-com:office:word" xmlns:w="http://schemas.openxmlformats.org/wordprocessingml/2006/main" xmlns:w14="http://schemas.microsoft.com/office/word/2010/wordml" xmlns:w15="http://schemas.microsoft.com/office/word/2012/wordml" xmlns:w16cex="http://schemas.microsoft.com/office/word/2018/wordml/cex" xmlns:w16cid="http://schemas.microsoft.com/office/word/2016/wordml/cid" xmlns:w16="http://schemas.microsoft.com/office/word/2018/wordml" xmlns:w16du="http://schemas.microsoft.com/office/word/2023/wordml/word16du" xmlns:w16sdtdh="http://schemas.microsoft.com/office/word/2020/wordml/sdtdatahash" xmlns:w16sdtfl="http://schemas.microsoft.com/office/word/2024/wordml/sdtformatlock" xmlns:w16se="http://schemas.microsoft.com/office/word/2015/wordml/symex" xmlns:wpg="http://schemas.microsoft.com/office/word/2010/wordprocessingGroup" xmlns:wpi="http://schemas.microsoft.com/office/word/2010/wordprocessingInk" xmlns:wne="http://schemas.microsoft.com/office/word/2006/wordml" xmlns:wps="http://schemas.microsoft.com/office/word/2010/wordprocessingShape" mc:Ignorable="w14 w15 w16se w16cid w16 w16cex w16sdtdh w16sdtfl w16du wp14">
   <w:abstractNum w:abstractNumId="0" w15:restartNumberingAfterBreak="0">
+    <w:nsid w:val="087470AB"/>
+    <w:multiLevelType w:val="multilevel"/>
+    <w:tmpl w:val="1E560A66"/>
+    <w:lvl w:ilvl="0">
+      <w:start w:val="1"/>
+      <w:numFmt w:val="bullet"/>
+      <w:lvlText w:val=""/>
+      <w:lvlJc w:val="left"/>
+      <w:pPr>
+        <w:tabs>
+          <w:tab w:val="num" w:pos="720"/>
+        </w:tabs>
+        <w:ind w:left="720" w:hanging="360"/>
+      </w:pPr>
+      <w:rPr>
+        <w:rFonts w:ascii="Symbol" w:hAnsi="Symbol" w:hint="default"/>
+        <w:sz w:val="20"/>
+      </w:rPr>
+    </w:lvl>
+    <w:lvl w:ilvl="1">
+      <w:start w:val="1"/>
+      <w:numFmt w:val="bullet"/>
+      <w:lvlText w:val="o"/>
+      <w:lvlJc w:val="left"/>
+      <w:pPr>
+        <w:tabs>
+          <w:tab w:val="num" w:pos="1440"/>
+        </w:tabs>
+        <w:ind w:left="1440" w:hanging="360"/>
+      </w:pPr>
+      <w:rPr>
+        <w:rFonts w:ascii="Courier New" w:hAnsi="Courier New" w:hint="default"/>
+        <w:sz w:val="20"/>
+      </w:rPr>
+    </w:lvl>
+    <w:lvl w:ilvl="2" w:tentative="1">
+      <w:start w:val="1"/>
+      <w:numFmt w:val="bullet"/>
+      <w:lvlText w:val=""/>
+      <w:lvlJc w:val="left"/>
+      <w:pPr>
+        <w:tabs>
+          <w:tab w:val="num" w:pos="2160"/>
+        </w:tabs>
+        <w:ind w:left="2160" w:hanging="360"/>
+      </w:pPr>
+      <w:rPr>
+        <w:rFonts w:ascii="Wingdings" w:hAnsi="Wingdings" w:hint="default"/>
+        <w:sz w:val="20"/>
+      </w:rPr>
+    </w:lvl>
+    <w:lvl w:ilvl="3" w:tentative="1">
+      <w:start w:val="1"/>
+      <w:numFmt w:val="bullet"/>
+      <w:lvlText w:val=""/>
+      <w:lvlJc w:val="left"/>
+      <w:pPr>
+        <w:tabs>
+          <w:tab w:val="num" w:pos="2880"/>
+        </w:tabs>
+        <w:ind w:left="2880" w:hanging="360"/>
+      </w:pPr>
+      <w:rPr>
+        <w:rFonts w:ascii="Wingdings" w:hAnsi="Wingdings" w:hint="default"/>
+        <w:sz w:val="20"/>
+      </w:rPr>
+    </w:lvl>
+    <w:lvl w:ilvl="4" w:tentative="1">
+      <w:start w:val="1"/>
+      <w:numFmt w:val="bullet"/>
+      <w:lvlText w:val=""/>
+      <w:lvlJc w:val="left"/>
+      <w:pPr>
+        <w:tabs>
+          <w:tab w:val="num" w:pos="3600"/>
+        </w:tabs>
+        <w:ind w:left="3600" w:hanging="360"/>
+      </w:pPr>
+      <w:rPr>
+        <w:rFonts w:ascii="Wingdings" w:hAnsi="Wingdings" w:hint="default"/>
+        <w:sz w:val="20"/>
+      </w:rPr>
+    </w:lvl>
+    <w:lvl w:ilvl="5" w:tentative="1">
+      <w:start w:val="1"/>
+      <w:numFmt w:val="bullet"/>
+      <w:lvlText w:val=""/>
+      <w:lvlJc w:val="left"/>
+      <w:pPr>
+        <w:tabs>
+          <w:tab w:val="num" w:pos="4320"/>
+        </w:tabs>
+        <w:ind w:left="4320" w:hanging="360"/>
+      </w:pPr>
+      <w:rPr>
+        <w:rFonts w:ascii="Wingdings" w:hAnsi="Wingdings" w:hint="default"/>
+        <w:sz w:val="20"/>
+      </w:rPr>
+    </w:lvl>
+    <w:lvl w:ilvl="6" w:tentative="1">
+      <w:start w:val="1"/>
+      <w:numFmt w:val="bullet"/>
+      <w:lvlText w:val=""/>
+      <w:lvlJc w:val="left"/>
+      <w:pPr>
+        <w:tabs>
+          <w:tab w:val="num" w:pos="5040"/>
+        </w:tabs>
+        <w:ind w:left="5040" w:hanging="360"/>
+      </w:pPr>
+      <w:rPr>
+        <w:rFonts w:ascii="Wingdings" w:hAnsi="Wingdings" w:hint="default"/>
+        <w:sz w:val="20"/>
+      </w:rPr>
+    </w:lvl>
+    <w:lvl w:ilvl="7" w:tentative="1">
+      <w:start w:val="1"/>
+      <w:numFmt w:val="bullet"/>
+      <w:lvlText w:val=""/>
+      <w:lvlJc w:val="left"/>
+      <w:pPr>
+        <w:tabs>
+          <w:tab w:val="num" w:pos="5760"/>
+        </w:tabs>
+        <w:ind w:left="5760" w:hanging="360"/>
+      </w:pPr>
+      <w:rPr>
+        <w:rFonts w:ascii="Wingdings" w:hAnsi="Wingdings" w:hint="default"/>
+        <w:sz w:val="20"/>
+      </w:rPr>
+    </w:lvl>
+    <w:lvl w:ilvl="8" w:tentative="1">
+      <w:start w:val="1"/>
+      <w:numFmt w:val="bullet"/>
+      <w:lvlText w:val=""/>
+      <w:lvlJc w:val="left"/>
+      <w:pPr>
+        <w:tabs>
+          <w:tab w:val="num" w:pos="6480"/>
+        </w:tabs>
+        <w:ind w:left="6480" w:hanging="360"/>
+      </w:pPr>
+      <w:rPr>
+        <w:rFonts w:ascii="Wingdings" w:hAnsi="Wingdings" w:hint="default"/>
+        <w:sz w:val="20"/>
+      </w:rPr>
+    </w:lvl>
+  </w:abstractNum>
+  <w:abstractNum w:abstractNumId="1" w15:restartNumberingAfterBreak="0">
     <w:nsid w:val="0D4244D4"/>
     <w:multiLevelType w:val="hybridMultilevel"/>
     <w:tmpl w:val="7BDE512E"/>
@@ -2132,7 +3535,454 @@
       </w:rPr>
     </w:lvl>
   </w:abstractNum>
-  <w:abstractNum w:abstractNumId="1" w15:restartNumberingAfterBreak="0">
+  <w:abstractNum w:abstractNumId="2" w15:restartNumberingAfterBreak="0">
+    <w:nsid w:val="0F0200C3"/>
+    <w:multiLevelType w:val="multilevel"/>
+    <w:tmpl w:val="D7AC6100"/>
+    <w:lvl w:ilvl="0">
+      <w:start w:val="1"/>
+      <w:numFmt w:val="bullet"/>
+      <w:lvlText w:val=""/>
+      <w:lvlJc w:val="left"/>
+      <w:pPr>
+        <w:tabs>
+          <w:tab w:val="num" w:pos="720"/>
+        </w:tabs>
+        <w:ind w:left="720" w:hanging="360"/>
+      </w:pPr>
+      <w:rPr>
+        <w:rFonts w:ascii="Symbol" w:hAnsi="Symbol" w:hint="default"/>
+        <w:sz w:val="20"/>
+      </w:rPr>
+    </w:lvl>
+    <w:lvl w:ilvl="1" w:tentative="1">
+      <w:start w:val="1"/>
+      <w:numFmt w:val="bullet"/>
+      <w:lvlText w:val="o"/>
+      <w:lvlJc w:val="left"/>
+      <w:pPr>
+        <w:tabs>
+          <w:tab w:val="num" w:pos="1440"/>
+        </w:tabs>
+        <w:ind w:left="1440" w:hanging="360"/>
+      </w:pPr>
+      <w:rPr>
+        <w:rFonts w:ascii="Courier New" w:hAnsi="Courier New" w:hint="default"/>
+        <w:sz w:val="20"/>
+      </w:rPr>
+    </w:lvl>
+    <w:lvl w:ilvl="2" w:tentative="1">
+      <w:start w:val="1"/>
+      <w:numFmt w:val="bullet"/>
+      <w:lvlText w:val=""/>
+      <w:lvlJc w:val="left"/>
+      <w:pPr>
+        <w:tabs>
+          <w:tab w:val="num" w:pos="2160"/>
+        </w:tabs>
+        <w:ind w:left="2160" w:hanging="360"/>
+      </w:pPr>
+      <w:rPr>
+        <w:rFonts w:ascii="Wingdings" w:hAnsi="Wingdings" w:hint="default"/>
+        <w:sz w:val="20"/>
+      </w:rPr>
+    </w:lvl>
+    <w:lvl w:ilvl="3" w:tentative="1">
+      <w:start w:val="1"/>
+      <w:numFmt w:val="bullet"/>
+      <w:lvlText w:val=""/>
+      <w:lvlJc w:val="left"/>
+      <w:pPr>
+        <w:tabs>
+          <w:tab w:val="num" w:pos="2880"/>
+        </w:tabs>
+        <w:ind w:left="2880" w:hanging="360"/>
+      </w:pPr>
+      <w:rPr>
+        <w:rFonts w:ascii="Wingdings" w:hAnsi="Wingdings" w:hint="default"/>
+        <w:sz w:val="20"/>
+      </w:rPr>
+    </w:lvl>
+    <w:lvl w:ilvl="4" w:tentative="1">
+      <w:start w:val="1"/>
+      <w:numFmt w:val="bullet"/>
+      <w:lvlText w:val=""/>
+      <w:lvlJc w:val="left"/>
+      <w:pPr>
+        <w:tabs>
+          <w:tab w:val="num" w:pos="3600"/>
+        </w:tabs>
+        <w:ind w:left="3600" w:hanging="360"/>
+      </w:pPr>
+      <w:rPr>
+        <w:rFonts w:ascii="Wingdings" w:hAnsi="Wingdings" w:hint="default"/>
+        <w:sz w:val="20"/>
+      </w:rPr>
+    </w:lvl>
+    <w:lvl w:ilvl="5" w:tentative="1">
+      <w:start w:val="1"/>
+      <w:numFmt w:val="bullet"/>
+      <w:lvlText w:val=""/>
+      <w:lvlJc w:val="left"/>
+      <w:pPr>
+        <w:tabs>
+          <w:tab w:val="num" w:pos="4320"/>
+        </w:tabs>
+        <w:ind w:left="4320" w:hanging="360"/>
+      </w:pPr>
+      <w:rPr>
+        <w:rFonts w:ascii="Wingdings" w:hAnsi="Wingdings" w:hint="default"/>
+        <w:sz w:val="20"/>
+      </w:rPr>
+    </w:lvl>
+    <w:lvl w:ilvl="6" w:tentative="1">
+      <w:start w:val="1"/>
+      <w:numFmt w:val="bullet"/>
+      <w:lvlText w:val=""/>
+      <w:lvlJc w:val="left"/>
+      <w:pPr>
+        <w:tabs>
+          <w:tab w:val="num" w:pos="5040"/>
+        </w:tabs>
+        <w:ind w:left="5040" w:hanging="360"/>
+      </w:pPr>
+      <w:rPr>
+        <w:rFonts w:ascii="Wingdings" w:hAnsi="Wingdings" w:hint="default"/>
+        <w:sz w:val="20"/>
+      </w:rPr>
+    </w:lvl>
+    <w:lvl w:ilvl="7" w:tentative="1">
+      <w:start w:val="1"/>
+      <w:numFmt w:val="bullet"/>
+      <w:lvlText w:val=""/>
+      <w:lvlJc w:val="left"/>
+      <w:pPr>
+        <w:tabs>
+          <w:tab w:val="num" w:pos="5760"/>
+        </w:tabs>
+        <w:ind w:left="5760" w:hanging="360"/>
+      </w:pPr>
+      <w:rPr>
+        <w:rFonts w:ascii="Wingdings" w:hAnsi="Wingdings" w:hint="default"/>
+        <w:sz w:val="20"/>
+      </w:rPr>
+    </w:lvl>
+    <w:lvl w:ilvl="8" w:tentative="1">
+      <w:start w:val="1"/>
+      <w:numFmt w:val="bullet"/>
+      <w:lvlText w:val=""/>
+      <w:lvlJc w:val="left"/>
+      <w:pPr>
+        <w:tabs>
+          <w:tab w:val="num" w:pos="6480"/>
+        </w:tabs>
+        <w:ind w:left="6480" w:hanging="360"/>
+      </w:pPr>
+      <w:rPr>
+        <w:rFonts w:ascii="Wingdings" w:hAnsi="Wingdings" w:hint="default"/>
+        <w:sz w:val="20"/>
+      </w:rPr>
+    </w:lvl>
+  </w:abstractNum>
+  <w:abstractNum w:abstractNumId="3" w15:restartNumberingAfterBreak="0">
+    <w:nsid w:val="2A8979AF"/>
+    <w:multiLevelType w:val="multilevel"/>
+    <w:tmpl w:val="18106D8C"/>
+    <w:lvl w:ilvl="0">
+      <w:start w:val="1"/>
+      <w:numFmt w:val="bullet"/>
+      <w:lvlText w:val=""/>
+      <w:lvlJc w:val="left"/>
+      <w:pPr>
+        <w:tabs>
+          <w:tab w:val="num" w:pos="720"/>
+        </w:tabs>
+        <w:ind w:left="720" w:hanging="360"/>
+      </w:pPr>
+      <w:rPr>
+        <w:rFonts w:ascii="Symbol" w:hAnsi="Symbol" w:hint="default"/>
+        <w:sz w:val="20"/>
+      </w:rPr>
+    </w:lvl>
+    <w:lvl w:ilvl="1" w:tentative="1">
+      <w:start w:val="1"/>
+      <w:numFmt w:val="bullet"/>
+      <w:lvlText w:val="o"/>
+      <w:lvlJc w:val="left"/>
+      <w:pPr>
+        <w:tabs>
+          <w:tab w:val="num" w:pos="1440"/>
+        </w:tabs>
+        <w:ind w:left="1440" w:hanging="360"/>
+      </w:pPr>
+      <w:rPr>
+        <w:rFonts w:ascii="Courier New" w:hAnsi="Courier New" w:hint="default"/>
+        <w:sz w:val="20"/>
+      </w:rPr>
+    </w:lvl>
+    <w:lvl w:ilvl="2" w:tentative="1">
+      <w:start w:val="1"/>
+      <w:numFmt w:val="bullet"/>
+      <w:lvlText w:val=""/>
+      <w:lvlJc w:val="left"/>
+      <w:pPr>
+        <w:tabs>
+          <w:tab w:val="num" w:pos="2160"/>
+        </w:tabs>
+        <w:ind w:left="2160" w:hanging="360"/>
+      </w:pPr>
+      <w:rPr>
+        <w:rFonts w:ascii="Wingdings" w:hAnsi="Wingdings" w:hint="default"/>
+        <w:sz w:val="20"/>
+      </w:rPr>
+    </w:lvl>
+    <w:lvl w:ilvl="3" w:tentative="1">
+      <w:start w:val="1"/>
+      <w:numFmt w:val="bullet"/>
+      <w:lvlText w:val=""/>
+      <w:lvlJc w:val="left"/>
+      <w:pPr>
+        <w:tabs>
+          <w:tab w:val="num" w:pos="2880"/>
+        </w:tabs>
+        <w:ind w:left="2880" w:hanging="360"/>
+      </w:pPr>
+      <w:rPr>
+        <w:rFonts w:ascii="Wingdings" w:hAnsi="Wingdings" w:hint="default"/>
+        <w:sz w:val="20"/>
+      </w:rPr>
+    </w:lvl>
+    <w:lvl w:ilvl="4" w:tentative="1">
+      <w:start w:val="1"/>
+      <w:numFmt w:val="bullet"/>
+      <w:lvlText w:val=""/>
+      <w:lvlJc w:val="left"/>
+      <w:pPr>
+        <w:tabs>
+          <w:tab w:val="num" w:pos="3600"/>
+        </w:tabs>
+        <w:ind w:left="3600" w:hanging="360"/>
+      </w:pPr>
+      <w:rPr>
+        <w:rFonts w:ascii="Wingdings" w:hAnsi="Wingdings" w:hint="default"/>
+        <w:sz w:val="20"/>
+      </w:rPr>
+    </w:lvl>
+    <w:lvl w:ilvl="5" w:tentative="1">
+      <w:start w:val="1"/>
+      <w:numFmt w:val="bullet"/>
+      <w:lvlText w:val=""/>
+      <w:lvlJc w:val="left"/>
+      <w:pPr>
+        <w:tabs>
+          <w:tab w:val="num" w:pos="4320"/>
+        </w:tabs>
+        <w:ind w:left="4320" w:hanging="360"/>
+      </w:pPr>
+      <w:rPr>
+        <w:rFonts w:ascii="Wingdings" w:hAnsi="Wingdings" w:hint="default"/>
+        <w:sz w:val="20"/>
+      </w:rPr>
+    </w:lvl>
+    <w:lvl w:ilvl="6" w:tentative="1">
+      <w:start w:val="1"/>
+      <w:numFmt w:val="bullet"/>
+      <w:lvlText w:val=""/>
+      <w:lvlJc w:val="left"/>
+      <w:pPr>
+        <w:tabs>
+          <w:tab w:val="num" w:pos="5040"/>
+        </w:tabs>
+        <w:ind w:left="5040" w:hanging="360"/>
+      </w:pPr>
+      <w:rPr>
+        <w:rFonts w:ascii="Wingdings" w:hAnsi="Wingdings" w:hint="default"/>
+        <w:sz w:val="20"/>
+      </w:rPr>
+    </w:lvl>
+    <w:lvl w:ilvl="7" w:tentative="1">
+      <w:start w:val="1"/>
+      <w:numFmt w:val="bullet"/>
+      <w:lvlText w:val=""/>
+      <w:lvlJc w:val="left"/>
+      <w:pPr>
+        <w:tabs>
+          <w:tab w:val="num" w:pos="5760"/>
+        </w:tabs>
+        <w:ind w:left="5760" w:hanging="360"/>
+      </w:pPr>
+      <w:rPr>
+        <w:rFonts w:ascii="Wingdings" w:hAnsi="Wingdings" w:hint="default"/>
+        <w:sz w:val="20"/>
+      </w:rPr>
+    </w:lvl>
+    <w:lvl w:ilvl="8" w:tentative="1">
+      <w:start w:val="1"/>
+      <w:numFmt w:val="bullet"/>
+      <w:lvlText w:val=""/>
+      <w:lvlJc w:val="left"/>
+      <w:pPr>
+        <w:tabs>
+          <w:tab w:val="num" w:pos="6480"/>
+        </w:tabs>
+        <w:ind w:left="6480" w:hanging="360"/>
+      </w:pPr>
+      <w:rPr>
+        <w:rFonts w:ascii="Wingdings" w:hAnsi="Wingdings" w:hint="default"/>
+        <w:sz w:val="20"/>
+      </w:rPr>
+    </w:lvl>
+  </w:abstractNum>
+  <w:abstractNum w:abstractNumId="4" w15:restartNumberingAfterBreak="0">
+    <w:nsid w:val="3C4432DE"/>
+    <w:multiLevelType w:val="multilevel"/>
+    <w:tmpl w:val="4D2ACB46"/>
+    <w:lvl w:ilvl="0">
+      <w:start w:val="1"/>
+      <w:numFmt w:val="bullet"/>
+      <w:lvlText w:val=""/>
+      <w:lvlJc w:val="left"/>
+      <w:pPr>
+        <w:tabs>
+          <w:tab w:val="num" w:pos="720"/>
+        </w:tabs>
+        <w:ind w:left="720" w:hanging="360"/>
+      </w:pPr>
+      <w:rPr>
+        <w:rFonts w:ascii="Symbol" w:hAnsi="Symbol" w:hint="default"/>
+        <w:sz w:val="20"/>
+      </w:rPr>
+    </w:lvl>
+    <w:lvl w:ilvl="1" w:tentative="1">
+      <w:start w:val="1"/>
+      <w:numFmt w:val="bullet"/>
+      <w:lvlText w:val="o"/>
+      <w:lvlJc w:val="left"/>
+      <w:pPr>
+        <w:tabs>
+          <w:tab w:val="num" w:pos="1440"/>
+        </w:tabs>
+        <w:ind w:left="1440" w:hanging="360"/>
+      </w:pPr>
+      <w:rPr>
+        <w:rFonts w:ascii="Courier New" w:hAnsi="Courier New" w:hint="default"/>
+        <w:sz w:val="20"/>
+      </w:rPr>
+    </w:lvl>
+    <w:lvl w:ilvl="2" w:tentative="1">
+      <w:start w:val="1"/>
+      <w:numFmt w:val="bullet"/>
+      <w:lvlText w:val=""/>
+      <w:lvlJc w:val="left"/>
+      <w:pPr>
+        <w:tabs>
+          <w:tab w:val="num" w:pos="2160"/>
+        </w:tabs>
+        <w:ind w:left="2160" w:hanging="360"/>
+      </w:pPr>
+      <w:rPr>
+        <w:rFonts w:ascii="Wingdings" w:hAnsi="Wingdings" w:hint="default"/>
+        <w:sz w:val="20"/>
+      </w:rPr>
+    </w:lvl>
+    <w:lvl w:ilvl="3" w:tentative="1">
+      <w:start w:val="1"/>
+      <w:numFmt w:val="bullet"/>
+      <w:lvlText w:val=""/>
+      <w:lvlJc w:val="left"/>
+      <w:pPr>
+        <w:tabs>
+          <w:tab w:val="num" w:pos="2880"/>
+        </w:tabs>
+        <w:ind w:left="2880" w:hanging="360"/>
+      </w:pPr>
+      <w:rPr>
+        <w:rFonts w:ascii="Wingdings" w:hAnsi="Wingdings" w:hint="default"/>
+        <w:sz w:val="20"/>
+      </w:rPr>
+    </w:lvl>
+    <w:lvl w:ilvl="4" w:tentative="1">
+      <w:start w:val="1"/>
+      <w:numFmt w:val="bullet"/>
+      <w:lvlText w:val=""/>
+      <w:lvlJc w:val="left"/>
+      <w:pPr>
+        <w:tabs>
+          <w:tab w:val="num" w:pos="3600"/>
+        </w:tabs>
+        <w:ind w:left="3600" w:hanging="360"/>
+      </w:pPr>
+      <w:rPr>
+        <w:rFonts w:ascii="Wingdings" w:hAnsi="Wingdings" w:hint="default"/>
+        <w:sz w:val="20"/>
+      </w:rPr>
+    </w:lvl>
+    <w:lvl w:ilvl="5" w:tentative="1">
+      <w:start w:val="1"/>
+      <w:numFmt w:val="bullet"/>
+      <w:lvlText w:val=""/>
+      <w:lvlJc w:val="left"/>
+      <w:pPr>
+        <w:tabs>
+          <w:tab w:val="num" w:pos="4320"/>
+        </w:tabs>
+        <w:ind w:left="4320" w:hanging="360"/>
+      </w:pPr>
+      <w:rPr>
+        <w:rFonts w:ascii="Wingdings" w:hAnsi="Wingdings" w:hint="default"/>
+        <w:sz w:val="20"/>
+      </w:rPr>
+    </w:lvl>
+    <w:lvl w:ilvl="6" w:tentative="1">
+      <w:start w:val="1"/>
+      <w:numFmt w:val="bullet"/>
+      <w:lvlText w:val=""/>
+      <w:lvlJc w:val="left"/>
+      <w:pPr>
+        <w:tabs>
+          <w:tab w:val="num" w:pos="5040"/>
+        </w:tabs>
+        <w:ind w:left="5040" w:hanging="360"/>
+      </w:pPr>
+      <w:rPr>
+        <w:rFonts w:ascii="Wingdings" w:hAnsi="Wingdings" w:hint="default"/>
+        <w:sz w:val="20"/>
+      </w:rPr>
+    </w:lvl>
+    <w:lvl w:ilvl="7" w:tentative="1">
+      <w:start w:val="1"/>
+      <w:numFmt w:val="bullet"/>
+      <w:lvlText w:val=""/>
+      <w:lvlJc w:val="left"/>
+      <w:pPr>
+        <w:tabs>
+          <w:tab w:val="num" w:pos="5760"/>
+        </w:tabs>
+        <w:ind w:left="5760" w:hanging="360"/>
+      </w:pPr>
+      <w:rPr>
+        <w:rFonts w:ascii="Wingdings" w:hAnsi="Wingdings" w:hint="default"/>
+        <w:sz w:val="20"/>
+      </w:rPr>
+    </w:lvl>
+    <w:lvl w:ilvl="8" w:tentative="1">
+      <w:start w:val="1"/>
+      <w:numFmt w:val="bullet"/>
+      <w:lvlText w:val=""/>
+      <w:lvlJc w:val="left"/>
+      <w:pPr>
+        <w:tabs>
+          <w:tab w:val="num" w:pos="6480"/>
+        </w:tabs>
+        <w:ind w:left="6480" w:hanging="360"/>
+      </w:pPr>
+      <w:rPr>
+        <w:rFonts w:ascii="Wingdings" w:hAnsi="Wingdings" w:hint="default"/>
+        <w:sz w:val="20"/>
+      </w:rPr>
+    </w:lvl>
+  </w:abstractNum>
+  <w:abstractNum w:abstractNumId="5" w15:restartNumberingAfterBreak="0">
     <w:nsid w:val="4A920B61"/>
     <w:multiLevelType w:val="multilevel"/>
     <w:tmpl w:val="6016B66C"/>
@@ -2281,7 +4131,7 @@
       </w:rPr>
     </w:lvl>
   </w:abstractNum>
-  <w:abstractNum w:abstractNumId="2" w15:restartNumberingAfterBreak="0">
+  <w:abstractNum w:abstractNumId="6" w15:restartNumberingAfterBreak="0">
     <w:nsid w:val="51434656"/>
     <w:multiLevelType w:val="hybridMultilevel"/>
     <w:tmpl w:val="112416F8"/>
@@ -2394,7 +4244,305 @@
       </w:rPr>
     </w:lvl>
   </w:abstractNum>
-  <w:abstractNum w:abstractNumId="3" w15:restartNumberingAfterBreak="0">
+  <w:abstractNum w:abstractNumId="7" w15:restartNumberingAfterBreak="0">
+    <w:nsid w:val="66C27969"/>
+    <w:multiLevelType w:val="multilevel"/>
+    <w:tmpl w:val="20745B78"/>
+    <w:lvl w:ilvl="0">
+      <w:start w:val="1"/>
+      <w:numFmt w:val="bullet"/>
+      <w:lvlText w:val=""/>
+      <w:lvlJc w:val="left"/>
+      <w:pPr>
+        <w:tabs>
+          <w:tab w:val="num" w:pos="720"/>
+        </w:tabs>
+        <w:ind w:left="720" w:hanging="360"/>
+      </w:pPr>
+      <w:rPr>
+        <w:rFonts w:ascii="Symbol" w:hAnsi="Symbol" w:hint="default"/>
+        <w:sz w:val="20"/>
+      </w:rPr>
+    </w:lvl>
+    <w:lvl w:ilvl="1" w:tentative="1">
+      <w:start w:val="1"/>
+      <w:numFmt w:val="bullet"/>
+      <w:lvlText w:val="o"/>
+      <w:lvlJc w:val="left"/>
+      <w:pPr>
+        <w:tabs>
+          <w:tab w:val="num" w:pos="1440"/>
+        </w:tabs>
+        <w:ind w:left="1440" w:hanging="360"/>
+      </w:pPr>
+      <w:rPr>
+        <w:rFonts w:ascii="Courier New" w:hAnsi="Courier New" w:hint="default"/>
+        <w:sz w:val="20"/>
+      </w:rPr>
+    </w:lvl>
+    <w:lvl w:ilvl="2" w:tentative="1">
+      <w:start w:val="1"/>
+      <w:numFmt w:val="bullet"/>
+      <w:lvlText w:val=""/>
+      <w:lvlJc w:val="left"/>
+      <w:pPr>
+        <w:tabs>
+          <w:tab w:val="num" w:pos="2160"/>
+        </w:tabs>
+        <w:ind w:left="2160" w:hanging="360"/>
+      </w:pPr>
+      <w:rPr>
+        <w:rFonts w:ascii="Wingdings" w:hAnsi="Wingdings" w:hint="default"/>
+        <w:sz w:val="20"/>
+      </w:rPr>
+    </w:lvl>
+    <w:lvl w:ilvl="3" w:tentative="1">
+      <w:start w:val="1"/>
+      <w:numFmt w:val="bullet"/>
+      <w:lvlText w:val=""/>
+      <w:lvlJc w:val="left"/>
+      <w:pPr>
+        <w:tabs>
+          <w:tab w:val="num" w:pos="2880"/>
+        </w:tabs>
+        <w:ind w:left="2880" w:hanging="360"/>
+      </w:pPr>
+      <w:rPr>
+        <w:rFonts w:ascii="Wingdings" w:hAnsi="Wingdings" w:hint="default"/>
+        <w:sz w:val="20"/>
+      </w:rPr>
+    </w:lvl>
+    <w:lvl w:ilvl="4" w:tentative="1">
+      <w:start w:val="1"/>
+      <w:numFmt w:val="bullet"/>
+      <w:lvlText w:val=""/>
+      <w:lvlJc w:val="left"/>
+      <w:pPr>
+        <w:tabs>
+          <w:tab w:val="num" w:pos="3600"/>
+        </w:tabs>
+        <w:ind w:left="3600" w:hanging="360"/>
+      </w:pPr>
+      <w:rPr>
+        <w:rFonts w:ascii="Wingdings" w:hAnsi="Wingdings" w:hint="default"/>
+        <w:sz w:val="20"/>
+      </w:rPr>
+    </w:lvl>
+    <w:lvl w:ilvl="5" w:tentative="1">
+      <w:start w:val="1"/>
+      <w:numFmt w:val="bullet"/>
+      <w:lvlText w:val=""/>
+      <w:lvlJc w:val="left"/>
+      <w:pPr>
+        <w:tabs>
+          <w:tab w:val="num" w:pos="4320"/>
+        </w:tabs>
+        <w:ind w:left="4320" w:hanging="360"/>
+      </w:pPr>
+      <w:rPr>
+        <w:rFonts w:ascii="Wingdings" w:hAnsi="Wingdings" w:hint="default"/>
+        <w:sz w:val="20"/>
+      </w:rPr>
+    </w:lvl>
+    <w:lvl w:ilvl="6" w:tentative="1">
+      <w:start w:val="1"/>
+      <w:numFmt w:val="bullet"/>
+      <w:lvlText w:val=""/>
+      <w:lvlJc w:val="left"/>
+      <w:pPr>
+        <w:tabs>
+          <w:tab w:val="num" w:pos="5040"/>
+        </w:tabs>
+        <w:ind w:left="5040" w:hanging="360"/>
+      </w:pPr>
+      <w:rPr>
+        <w:rFonts w:ascii="Wingdings" w:hAnsi="Wingdings" w:hint="default"/>
+        <w:sz w:val="20"/>
+      </w:rPr>
+    </w:lvl>
+    <w:lvl w:ilvl="7" w:tentative="1">
+      <w:start w:val="1"/>
+      <w:numFmt w:val="bullet"/>
+      <w:lvlText w:val=""/>
+      <w:lvlJc w:val="left"/>
+      <w:pPr>
+        <w:tabs>
+          <w:tab w:val="num" w:pos="5760"/>
+        </w:tabs>
+        <w:ind w:left="5760" w:hanging="360"/>
+      </w:pPr>
+      <w:rPr>
+        <w:rFonts w:ascii="Wingdings" w:hAnsi="Wingdings" w:hint="default"/>
+        <w:sz w:val="20"/>
+      </w:rPr>
+    </w:lvl>
+    <w:lvl w:ilvl="8" w:tentative="1">
+      <w:start w:val="1"/>
+      <w:numFmt w:val="bullet"/>
+      <w:lvlText w:val=""/>
+      <w:lvlJc w:val="left"/>
+      <w:pPr>
+        <w:tabs>
+          <w:tab w:val="num" w:pos="6480"/>
+        </w:tabs>
+        <w:ind w:left="6480" w:hanging="360"/>
+      </w:pPr>
+      <w:rPr>
+        <w:rFonts w:ascii="Wingdings" w:hAnsi="Wingdings" w:hint="default"/>
+        <w:sz w:val="20"/>
+      </w:rPr>
+    </w:lvl>
+  </w:abstractNum>
+  <w:abstractNum w:abstractNumId="8" w15:restartNumberingAfterBreak="0">
+    <w:nsid w:val="72521062"/>
+    <w:multiLevelType w:val="multilevel"/>
+    <w:tmpl w:val="6C42AE6A"/>
+    <w:lvl w:ilvl="0">
+      <w:start w:val="1"/>
+      <w:numFmt w:val="bullet"/>
+      <w:lvlText w:val=""/>
+      <w:lvlJc w:val="left"/>
+      <w:pPr>
+        <w:tabs>
+          <w:tab w:val="num" w:pos="720"/>
+        </w:tabs>
+        <w:ind w:left="720" w:hanging="360"/>
+      </w:pPr>
+      <w:rPr>
+        <w:rFonts w:ascii="Symbol" w:hAnsi="Symbol" w:hint="default"/>
+        <w:sz w:val="20"/>
+      </w:rPr>
+    </w:lvl>
+    <w:lvl w:ilvl="1">
+      <w:start w:val="1"/>
+      <w:numFmt w:val="bullet"/>
+      <w:lvlText w:val="o"/>
+      <w:lvlJc w:val="left"/>
+      <w:pPr>
+        <w:tabs>
+          <w:tab w:val="num" w:pos="1440"/>
+        </w:tabs>
+        <w:ind w:left="1440" w:hanging="360"/>
+      </w:pPr>
+      <w:rPr>
+        <w:rFonts w:ascii="Courier New" w:hAnsi="Courier New" w:hint="default"/>
+        <w:sz w:val="20"/>
+      </w:rPr>
+    </w:lvl>
+    <w:lvl w:ilvl="2" w:tentative="1">
+      <w:start w:val="1"/>
+      <w:numFmt w:val="bullet"/>
+      <w:lvlText w:val=""/>
+      <w:lvlJc w:val="left"/>
+      <w:pPr>
+        <w:tabs>
+          <w:tab w:val="num" w:pos="2160"/>
+        </w:tabs>
+        <w:ind w:left="2160" w:hanging="360"/>
+      </w:pPr>
+      <w:rPr>
+        <w:rFonts w:ascii="Wingdings" w:hAnsi="Wingdings" w:hint="default"/>
+        <w:sz w:val="20"/>
+      </w:rPr>
+    </w:lvl>
+    <w:lvl w:ilvl="3" w:tentative="1">
+      <w:start w:val="1"/>
+      <w:numFmt w:val="bullet"/>
+      <w:lvlText w:val=""/>
+      <w:lvlJc w:val="left"/>
+      <w:pPr>
+        <w:tabs>
+          <w:tab w:val="num" w:pos="2880"/>
+        </w:tabs>
+        <w:ind w:left="2880" w:hanging="360"/>
+      </w:pPr>
+      <w:rPr>
+        <w:rFonts w:ascii="Wingdings" w:hAnsi="Wingdings" w:hint="default"/>
+        <w:sz w:val="20"/>
+      </w:rPr>
+    </w:lvl>
+    <w:lvl w:ilvl="4" w:tentative="1">
+      <w:start w:val="1"/>
+      <w:numFmt w:val="bullet"/>
+      <w:lvlText w:val=""/>
+      <w:lvlJc w:val="left"/>
+      <w:pPr>
+        <w:tabs>
+          <w:tab w:val="num" w:pos="3600"/>
+        </w:tabs>
+        <w:ind w:left="3600" w:hanging="360"/>
+      </w:pPr>
+      <w:rPr>
+        <w:rFonts w:ascii="Wingdings" w:hAnsi="Wingdings" w:hint="default"/>
+        <w:sz w:val="20"/>
+      </w:rPr>
+    </w:lvl>
+    <w:lvl w:ilvl="5" w:tentative="1">
+      <w:start w:val="1"/>
+      <w:numFmt w:val="bullet"/>
+      <w:lvlText w:val=""/>
+      <w:lvlJc w:val="left"/>
+      <w:pPr>
+        <w:tabs>
+          <w:tab w:val="num" w:pos="4320"/>
+        </w:tabs>
+        <w:ind w:left="4320" w:hanging="360"/>
+      </w:pPr>
+      <w:rPr>
+        <w:rFonts w:ascii="Wingdings" w:hAnsi="Wingdings" w:hint="default"/>
+        <w:sz w:val="20"/>
+      </w:rPr>
+    </w:lvl>
+    <w:lvl w:ilvl="6" w:tentative="1">
+      <w:start w:val="1"/>
+      <w:numFmt w:val="bullet"/>
+      <w:lvlText w:val=""/>
+      <w:lvlJc w:val="left"/>
+      <w:pPr>
+        <w:tabs>
+          <w:tab w:val="num" w:pos="5040"/>
+        </w:tabs>
+        <w:ind w:left="5040" w:hanging="360"/>
+      </w:pPr>
+      <w:rPr>
+        <w:rFonts w:ascii="Wingdings" w:hAnsi="Wingdings" w:hint="default"/>
+        <w:sz w:val="20"/>
+      </w:rPr>
+    </w:lvl>
+    <w:lvl w:ilvl="7" w:tentative="1">
+      <w:start w:val="1"/>
+      <w:numFmt w:val="bullet"/>
+      <w:lvlText w:val=""/>
+      <w:lvlJc w:val="left"/>
+      <w:pPr>
+        <w:tabs>
+          <w:tab w:val="num" w:pos="5760"/>
+        </w:tabs>
+        <w:ind w:left="5760" w:hanging="360"/>
+      </w:pPr>
+      <w:rPr>
+        <w:rFonts w:ascii="Wingdings" w:hAnsi="Wingdings" w:hint="default"/>
+        <w:sz w:val="20"/>
+      </w:rPr>
+    </w:lvl>
+    <w:lvl w:ilvl="8" w:tentative="1">
+      <w:start w:val="1"/>
+      <w:numFmt w:val="bullet"/>
+      <w:lvlText w:val=""/>
+      <w:lvlJc w:val="left"/>
+      <w:pPr>
+        <w:tabs>
+          <w:tab w:val="num" w:pos="6480"/>
+        </w:tabs>
+        <w:ind w:left="6480" w:hanging="360"/>
+      </w:pPr>
+      <w:rPr>
+        <w:rFonts w:ascii="Wingdings" w:hAnsi="Wingdings" w:hint="default"/>
+        <w:sz w:val="20"/>
+      </w:rPr>
+    </w:lvl>
+  </w:abstractNum>
+  <w:abstractNum w:abstractNumId="9" w15:restartNumberingAfterBreak="0">
     <w:nsid w:val="75470202"/>
     <w:multiLevelType w:val="multilevel"/>
     <w:tmpl w:val="54862114"/>
@@ -2544,15 +4692,33 @@
     </w:lvl>
   </w:abstractNum>
   <w:num w:numId="1" w16cid:durableId="145364718">
+    <w:abstractNumId w:val="6"/>
+  </w:num>
+  <w:num w:numId="2" w16cid:durableId="2077319055">
+    <w:abstractNumId w:val="1"/>
+  </w:num>
+  <w:num w:numId="3" w16cid:durableId="1884320538">
+    <w:abstractNumId w:val="5"/>
+  </w:num>
+  <w:num w:numId="4" w16cid:durableId="518856553">
+    <w:abstractNumId w:val="9"/>
+  </w:num>
+  <w:num w:numId="5" w16cid:durableId="1760324335">
     <w:abstractNumId w:val="2"/>
   </w:num>
-  <w:num w:numId="2" w16cid:durableId="2077319055">
+  <w:num w:numId="6" w16cid:durableId="643393939">
     <w:abstractNumId w:val="0"/>
   </w:num>
-  <w:num w:numId="3" w16cid:durableId="1884320538">
-    <w:abstractNumId w:val="1"/>
+  <w:num w:numId="7" w16cid:durableId="1125733369">
+    <w:abstractNumId w:val="8"/>
   </w:num>
-  <w:num w:numId="4" w16cid:durableId="518856553">
+  <w:num w:numId="8" w16cid:durableId="2108302644">
+    <w:abstractNumId w:val="4"/>
+  </w:num>
+  <w:num w:numId="9" w16cid:durableId="1273898654">
+    <w:abstractNumId w:val="7"/>
+  </w:num>
+  <w:num w:numId="10" w16cid:durableId="184296344">
     <w:abstractNumId w:val="3"/>
   </w:num>
 </w:numbering>
@@ -2955,6 +5121,9 @@
     <w:name w:val="Normal"/>
     <w:qFormat/>
     <w:rsid w:val="005A5A1D"/>
+    <w:rPr>
+      <w:noProof/>
+    </w:rPr>
   </w:style>
   <w:style w:type="paragraph" w:styleId="Heading1">
     <w:name w:val="heading 1"/>
@@ -4117,9 +6286,7 @@
 </file>
 
 <file path=customXml/item2.xml><?xml version="1.0" encoding="utf-8"?>
-<p:properties xmlns:p="http://schemas.microsoft.com/office/2006/metadata/properties" xmlns:xsi="http://www.w3.org/2001/XMLSchema-instance" xmlns:pc="http://schemas.microsoft.com/office/infopath/2007/PartnerControls">
-  <documentManagement/>
-</p:properties>
+<b:Sources xmlns:b="http://schemas.openxmlformats.org/officeDocument/2006/bibliography" xmlns="http://schemas.openxmlformats.org/officeDocument/2006/bibliography" SelectedStyle="\APASixthEditionOfficeOnline.xsl" StyleName="APA" Version="6"/>
 </file>
 
 <file path=customXml/item3.xml><?xml version="1.0" encoding="utf-8"?>
@@ -4261,7 +6428,9 @@
 </file>
 
 <file path=customXml/item4.xml><?xml version="1.0" encoding="utf-8"?>
-<b:Sources xmlns:b="http://schemas.openxmlformats.org/officeDocument/2006/bibliography" xmlns="http://schemas.openxmlformats.org/officeDocument/2006/bibliography" SelectedStyle="\APASixthEditionOfficeOnline.xsl" StyleName="APA" Version="6"/>
+<p:properties xmlns:p="http://schemas.microsoft.com/office/2006/metadata/properties" xmlns:xsi="http://www.w3.org/2001/XMLSchema-instance" xmlns:pc="http://schemas.microsoft.com/office/infopath/2007/PartnerControls">
+  <documentManagement/>
+</p:properties>
 </file>
 
 <file path=customXml/itemProps1.xml><?xml version="1.0" encoding="utf-8"?>
@@ -4273,10 +6442,9 @@
 </file>
 
 <file path=customXml/itemProps2.xml><?xml version="1.0" encoding="utf-8"?>
-<ds:datastoreItem xmlns:ds="http://schemas.openxmlformats.org/officeDocument/2006/customXml" ds:itemID="{1757556D-872F-447F-8A54-A8F5DE21737C}">
+<ds:datastoreItem xmlns:ds="http://schemas.openxmlformats.org/officeDocument/2006/customXml" ds:itemID="{7924A1FF-A1E1-4F9A-AD6D-8183F67B2F7D}">
   <ds:schemaRefs>
-    <ds:schemaRef ds:uri="http://schemas.microsoft.com/office/2006/metadata/properties"/>
-    <ds:schemaRef ds:uri="http://schemas.microsoft.com/office/infopath/2007/PartnerControls"/>
+    <ds:schemaRef ds:uri="http://schemas.openxmlformats.org/officeDocument/2006/bibliography"/>
   </ds:schemaRefs>
 </ds:datastoreItem>
 </file>
@@ -4300,9 +6468,10 @@
 </file>
 
 <file path=customXml/itemProps4.xml><?xml version="1.0" encoding="utf-8"?>
-<ds:datastoreItem xmlns:ds="http://schemas.openxmlformats.org/officeDocument/2006/customXml" ds:itemID="{7924A1FF-A1E1-4F9A-AD6D-8183F67B2F7D}">
+<ds:datastoreItem xmlns:ds="http://schemas.openxmlformats.org/officeDocument/2006/customXml" ds:itemID="{1757556D-872F-447F-8A54-A8F5DE21737C}">
   <ds:schemaRefs>
-    <ds:schemaRef ds:uri="http://schemas.openxmlformats.org/officeDocument/2006/bibliography"/>
+    <ds:schemaRef ds:uri="http://schemas.microsoft.com/office/2006/metadata/properties"/>
+    <ds:schemaRef ds:uri="http://schemas.microsoft.com/office/infopath/2007/PartnerControls"/>
   </ds:schemaRefs>
 </ds:datastoreItem>
 </file>
</xml_diff>